<commit_message>
Added qrcode explaination to report
</commit_message>
<xml_diff>
--- a/report.docx
+++ b/report.docx
@@ -744,200 +744,13 @@
         </w:numPr>
       </w:pPr>
       <w:r>
-        <w:t>Minimalistic design – The website has a minimal but effective design which is easy to navigate and astatically pleasing.</w:t>
-      </w:r>
-    </w:p>
-    <w:p>
-      <w:pPr>
-        <w:rPr>
-          <w:u w:val="single"/>
-        </w:rPr>
-      </w:pPr>
-      <w:r>
-        <w:rPr>
-          <w:u w:val="single"/>
-        </w:rPr>
-        <w:t>Discuss each of the technologies used in creating the website</w:t>
-      </w:r>
-    </w:p>
-    <w:p>
-      <w:r>
-        <w:t xml:space="preserve">NodeJS (NodeJS 2018) </w:t>
-      </w:r>
-      <w:r>
-        <w:t>–</w:t>
-      </w:r>
-      <w:r>
-        <w:t xml:space="preserve"> </w:t>
-      </w:r>
-      <w:r>
-        <w:t xml:space="preserve">NodeJS is the </w:t>
-      </w:r>
-      <w:r>
-        <w:t>JavaScript runtime which is built on Google Chrome’s V8 engine.</w:t>
-      </w:r>
-      <w:r>
-        <w:t xml:space="preserve"> This is the language that I have used in conjunction with the Express framework to create me website.</w:t>
-      </w:r>
-    </w:p>
-    <w:p>
-      <w:r>
-        <w:t xml:space="preserve">Express </w:t>
-      </w:r>
-      <w:r>
-        <w:t xml:space="preserve">– </w:t>
-      </w:r>
-      <w:r>
-        <w:t>Express is the minimal web framework which I have used to create my website. It has allowed me to easily create and remove dynamic routes</w:t>
-      </w:r>
-      <w:r>
-        <w:t xml:space="preserve"> to both efficiently an</w:t>
-      </w:r>
-      <w:r>
-        <w:t>d</w:t>
-      </w:r>
-      <w:r>
-        <w:t xml:space="preserve"> privately share files.</w:t>
-      </w:r>
-    </w:p>
-    <w:p>
-      <w:r>
-        <w:t xml:space="preserve">SQLite3 – </w:t>
-      </w:r>
-      <w:r>
-        <w:t xml:space="preserve">SQLite is used in my website to </w:t>
-      </w:r>
-      <w:r>
-        <w:t xml:space="preserve">store the hashed passwords used encrypt files. </w:t>
-      </w:r>
-      <w:r>
-        <w:t xml:space="preserve">I’ve used the bcrypt (bcrypt 2018) module for password hashing. </w:t>
-      </w:r>
-      <w:r>
-        <w:t>When the user enters their password into the download page it will be compared to the one in the database.</w:t>
-      </w:r>
-    </w:p>
-    <w:p>
-      <w:r>
-        <w:t>HTML – Hyper Text Mark-up Language is one of languages of the modern web. It is the structure of websites on the internet.</w:t>
-      </w:r>
-    </w:p>
-    <w:p>
-      <w:r>
-        <w:t>CSS – Cascading Style Sheet is the way that we add style to HTML. This is the tool that I have used to give my website a ‘modern’ look.</w:t>
-      </w:r>
-      <w:bookmarkStart w:id="0" w:name="_GoBack"/>
-      <w:bookmarkEnd w:id="0"/>
-    </w:p>
-    <w:p>
-      <w:pPr>
-        <w:rPr>
-          <w:u w:val="single"/>
-        </w:rPr>
-      </w:pPr>
-      <w:r>
-        <w:rPr>
-          <w:u w:val="single"/>
-        </w:rPr>
-        <w:lastRenderedPageBreak/>
-        <w:t>Discuss any issues you came across</w:t>
-      </w:r>
-      <w:r>
-        <w:rPr>
-          <w:u w:val="single"/>
-        </w:rPr>
-        <w:t xml:space="preserve"> when developing the website</w:t>
-      </w:r>
-    </w:p>
-    <w:p>
-      <w:r>
-        <w:t>While I was developing the website, I needed to keep concurrency in mind. This was because I would need to anticipate having more than one person using the website at a time. I would need to be able to keep track of the user’s files and make sure that when they download files they are getting the correct files which they are able to decrypt.</w:t>
-      </w:r>
-      <w:r>
-        <w:t xml:space="preserve"> I </w:t>
-      </w:r>
-      <w:r>
-        <w:t xml:space="preserve">overcame </w:t>
-      </w:r>
-      <w:r>
-        <w:t>these issues with the use of a node module called uuid (uuid 2018)</w:t>
-      </w:r>
-      <w:r>
-        <w:t xml:space="preserve">. This module </w:t>
-      </w:r>
-      <w:r>
-        <w:t xml:space="preserve">allowed me to create a unique identifier for each separate </w:t>
-      </w:r>
-      <w:r>
-        <w:t>user’s</w:t>
-      </w:r>
-      <w:r>
-        <w:t xml:space="preserve"> files. </w:t>
-      </w:r>
-      <w:r>
-        <w:t>This neatly and quickly solved the issue of concurrency</w:t>
-      </w:r>
-      <w:r>
-        <w:t xml:space="preserve"> by allowing me to make sure that users actions </w:t>
-      </w:r>
-      <w:r>
-        <w:t xml:space="preserve">while using the website </w:t>
-      </w:r>
-      <w:r>
-        <w:t>didn’t clash.</w:t>
-      </w:r>
-    </w:p>
-    <w:p>
-      <w:r>
-        <w:t>Another issue which I came</w:t>
-      </w:r>
-      <w:r>
-        <w:t xml:space="preserve"> across while making my website was the dynamic download page </w:t>
-      </w:r>
-      <w:r>
-        <w:t>creation</w:t>
-      </w:r>
-      <w:r>
-        <w:t xml:space="preserve"> and dynamic Express (Express 2018) route creation and removal.</w:t>
-      </w:r>
-      <w:r>
-        <w:t xml:space="preserve"> Since my web service is allowing users to share their files I needed to dynamically create URL’s </w:t>
-      </w:r>
-      <w:r>
-        <w:t>which</w:t>
-      </w:r>
-      <w:r>
-        <w:t xml:space="preserve"> the user can then send to the recipient</w:t>
-      </w:r>
-      <w:r>
-        <w:t xml:space="preserve"> which </w:t>
-      </w:r>
-      <w:r>
-        <w:t>allows them access to the file. I used several different Node modules and self-written modules in conjunction to solve this issue. These modules were uuid (uuid 2018), node-schedule (node-schedule 2018)</w:t>
-      </w:r>
-      <w:r>
-        <w:t xml:space="preserve">, </w:t>
-      </w:r>
-      <w:r>
-        <w:t>express-</w:t>
-      </w:r>
-      <w:r>
-        <w:t>es6-template-engine</w:t>
-      </w:r>
-      <w:r>
-        <w:t xml:space="preserve"> (express-es6-template-engine 2018)</w:t>
-      </w:r>
-      <w:r>
-        <w:t xml:space="preserve"> and route-remover.</w:t>
-      </w:r>
-      <w:r>
-        <w:t xml:space="preserve"> These modules together allowed me to </w:t>
-      </w:r>
-      <w:r>
-        <w:t>effectible</w:t>
-      </w:r>
-      <w:r>
-        <w:t xml:space="preserve"> create dynamic download pages and add and remove Express routes.</w:t>
+        <w:t>qrcode</w:t>
+      </w:r>
+      <w:r>
+        <w:t xml:space="preserve"> – Once a user has uploaded a file to the server </w:t>
+      </w:r>
+      <w:r>
+        <w:t>they will be sent a share page which contains a URL to the download file. There will also be a QR code on that page which will mean that the user can share files with friends who are on their phones. This simply means that the user will not have to type the URL which contains a random uuid on their phone.</w:t>
       </w:r>
     </w:p>
     <w:p>
@@ -949,10 +762,198 @@
         </w:numPr>
       </w:pPr>
       <w:r>
-        <w:t>uuid – The uuid module allowed me to create a unique id which used for the actual URL.</w:t>
-      </w:r>
-      <w:r>
-        <w:t xml:space="preserve"> This make sure that I have not conflicting URL’s.</w:t>
+        <w:t>Minimalistic design – The website has a minimal but effective design which is easy to navigate and astatically pleasing.</w:t>
+      </w:r>
+    </w:p>
+    <w:p>
+      <w:pPr>
+        <w:rPr>
+          <w:u w:val="single"/>
+        </w:rPr>
+      </w:pPr>
+      <w:r>
+        <w:rPr>
+          <w:u w:val="single"/>
+        </w:rPr>
+        <w:t>Discuss each of the technologies used in creating the website</w:t>
+      </w:r>
+    </w:p>
+    <w:p>
+      <w:r>
+        <w:t xml:space="preserve">NodeJS (NodeJS 2018) </w:t>
+      </w:r>
+      <w:r>
+        <w:t>–</w:t>
+      </w:r>
+      <w:r>
+        <w:t xml:space="preserve"> </w:t>
+      </w:r>
+      <w:r>
+        <w:t xml:space="preserve">NodeJS is the </w:t>
+      </w:r>
+      <w:r>
+        <w:t>JavaScript runtime which is built on Google Chrome’s V8 engine.</w:t>
+      </w:r>
+      <w:r>
+        <w:t xml:space="preserve"> This is the language that I have used in conjunction with the Express framework to create me website.</w:t>
+      </w:r>
+    </w:p>
+    <w:p>
+      <w:r>
+        <w:t xml:space="preserve">Express </w:t>
+      </w:r>
+      <w:r>
+        <w:t xml:space="preserve">– </w:t>
+      </w:r>
+      <w:r>
+        <w:t>Express is the minimal web framework which I have used to create my website. It has allowed me to easily create and remove dynamic routes</w:t>
+      </w:r>
+      <w:r>
+        <w:t xml:space="preserve"> to both efficiently an</w:t>
+      </w:r>
+      <w:r>
+        <w:t>d</w:t>
+      </w:r>
+      <w:r>
+        <w:t xml:space="preserve"> privately share files.</w:t>
+      </w:r>
+    </w:p>
+    <w:p>
+      <w:r>
+        <w:t xml:space="preserve">SQLite3 – </w:t>
+      </w:r>
+      <w:r>
+        <w:t xml:space="preserve">SQLite is used in my website to </w:t>
+      </w:r>
+      <w:r>
+        <w:t xml:space="preserve">store the hashed passwords used encrypt files. </w:t>
+      </w:r>
+      <w:r>
+        <w:t xml:space="preserve">I’ve used the bcrypt (bcrypt 2018) module for password hashing. </w:t>
+      </w:r>
+      <w:r>
+        <w:t>When the user enters their password into the download page it will be compared to the one in the database.</w:t>
+      </w:r>
+    </w:p>
+    <w:p>
+      <w:r>
+        <w:lastRenderedPageBreak/>
+        <w:t>HTML – Hyper Text Mark-up Language is one of languages of the modern web. It is the structure of websites on the internet.</w:t>
+      </w:r>
+    </w:p>
+    <w:p>
+      <w:r>
+        <w:t>CSS – Cascading Style Sheet is the way that we add style to HTML. This is the tool that I have used to give my website a ‘modern’ look.</w:t>
+      </w:r>
+    </w:p>
+    <w:p>
+      <w:pPr>
+        <w:rPr>
+          <w:u w:val="single"/>
+        </w:rPr>
+      </w:pPr>
+      <w:r>
+        <w:rPr>
+          <w:u w:val="single"/>
+        </w:rPr>
+        <w:t>Discuss any issues you came across</w:t>
+      </w:r>
+      <w:r>
+        <w:rPr>
+          <w:u w:val="single"/>
+        </w:rPr>
+        <w:t xml:space="preserve"> when developing the website</w:t>
+      </w:r>
+    </w:p>
+    <w:p>
+      <w:r>
+        <w:t>While I was developing the website, I needed to keep concurrency in mind. This was because I would need to anticipate having more than one person using the website at a time. I would need to be able to keep track of the user’s files and make sure that when they download files they are getting the correct files which they are able to decrypt.</w:t>
+      </w:r>
+      <w:r>
+        <w:t xml:space="preserve"> I </w:t>
+      </w:r>
+      <w:r>
+        <w:t xml:space="preserve">overcame </w:t>
+      </w:r>
+      <w:r>
+        <w:t>these issues with the use of a node module called uuid (uuid 2018)</w:t>
+      </w:r>
+      <w:r>
+        <w:t xml:space="preserve">. This module </w:t>
+      </w:r>
+      <w:r>
+        <w:t xml:space="preserve">allowed me to create a unique identifier for each separate </w:t>
+      </w:r>
+      <w:r>
+        <w:t>user’s</w:t>
+      </w:r>
+      <w:r>
+        <w:t xml:space="preserve"> files. </w:t>
+      </w:r>
+      <w:r>
+        <w:t>This neatly and quickly solved the issue of concurrency</w:t>
+      </w:r>
+      <w:r>
+        <w:t xml:space="preserve"> by allowing me to make sure that users actions </w:t>
+      </w:r>
+      <w:r>
+        <w:t xml:space="preserve">while using the website </w:t>
+      </w:r>
+      <w:r>
+        <w:t>didn’t clash.</w:t>
+      </w:r>
+    </w:p>
+    <w:p>
+      <w:r>
+        <w:t>Another issue which I came</w:t>
+      </w:r>
+      <w:r>
+        <w:t xml:space="preserve"> across while making my website was the dynamic download page </w:t>
+      </w:r>
+      <w:r>
+        <w:t>creation</w:t>
+      </w:r>
+      <w:r>
+        <w:t xml:space="preserve"> and dynamic Express (Express 2018) route creation and removal.</w:t>
+      </w:r>
+      <w:r>
+        <w:t xml:space="preserve"> Since my web service is allowing users to share their files I needed to dynamically create URL’s </w:t>
+      </w:r>
+      <w:r>
+        <w:t>which</w:t>
+      </w:r>
+      <w:r>
+        <w:t xml:space="preserve"> the user can then send to the recipient</w:t>
+      </w:r>
+      <w:r>
+        <w:t xml:space="preserve"> which </w:t>
+      </w:r>
+      <w:r>
+        <w:t>allows them access to the file. I used several different Node modules and self-written modules in conjunction to solve this issue. These modules were uuid (uuid 2018), node-schedule (node-schedule 2018)</w:t>
+      </w:r>
+      <w:r>
+        <w:t xml:space="preserve">, </w:t>
+      </w:r>
+      <w:r>
+        <w:t>express-</w:t>
+      </w:r>
+      <w:r>
+        <w:t>es6-template-engine</w:t>
+      </w:r>
+      <w:r>
+        <w:t xml:space="preserve"> (express-es6-template-engine 2018)</w:t>
+      </w:r>
+      <w:r>
+        <w:t xml:space="preserve"> and route-remover.</w:t>
+      </w:r>
+      <w:r>
+        <w:t xml:space="preserve"> These modules together allowed me to </w:t>
+      </w:r>
+      <w:r>
+        <w:t>effectible</w:t>
+      </w:r>
+      <w:r>
+        <w:t xml:space="preserve"> create dynamic download pages and add and remove Express routes.</w:t>
       </w:r>
     </w:p>
     <w:p>
@@ -964,13 +965,10 @@
         </w:numPr>
       </w:pPr>
       <w:r>
-        <w:t xml:space="preserve">express-es6-template-engine </w:t>
-      </w:r>
-      <w:r>
-        <w:t xml:space="preserve">– The template engine module allowed me to inject the download URL into a share </w:t>
-      </w:r>
-      <w:r>
-        <w:t>page which means that the user can share the download URL easily.</w:t>
+        <w:t>uuid – The uuid module allowed me to create a unique id which used for the actual URL.</w:t>
+      </w:r>
+      <w:r>
+        <w:t xml:space="preserve"> This make sure that I have not conflicting URL’s.</w:t>
       </w:r>
     </w:p>
     <w:p>
@@ -982,19 +980,13 @@
         </w:numPr>
       </w:pPr>
       <w:r>
-        <w:t>n</w:t>
-      </w:r>
-      <w:r>
-        <w:t xml:space="preserve">ode-schedule </w:t>
-      </w:r>
-      <w:r>
-        <w:t>–</w:t>
-      </w:r>
-      <w:r>
-        <w:t xml:space="preserve"> </w:t>
-      </w:r>
-      <w:r>
-        <w:t>This was the module which allowed me to schedule the garbage collection method.</w:t>
+        <w:t xml:space="preserve">express-es6-template-engine </w:t>
+      </w:r>
+      <w:r>
+        <w:t xml:space="preserve">– The template engine module allowed me to inject the download URL into a share </w:t>
+      </w:r>
+      <w:r>
+        <w:t>page which means that the user can share the download URL easily.</w:t>
       </w:r>
     </w:p>
     <w:p>
@@ -1006,66 +998,19 @@
         </w:numPr>
       </w:pPr>
       <w:r>
-        <w:t>route-remover – This is a module which I wrote which allows the complete removal of express routes. The route is removed by its path.</w:t>
-      </w:r>
-    </w:p>
-    <w:p>
-      <w:pPr>
-        <w:rPr>
-          <w:u w:val="single"/>
-        </w:rPr>
-      </w:pPr>
-      <w:r>
-        <w:rPr>
-          <w:u w:val="single"/>
-        </w:rPr>
-        <w:t>What have I learnt over the term?</w:t>
-      </w:r>
-    </w:p>
-    <w:p>
-      <w:r>
-        <w:t>During this module I have been able to learn about the best practices when it comes to creating modern websites. These are websites that offer dynamic content to the user.</w:t>
-      </w:r>
-      <w:r>
-        <w:t xml:space="preserve"> Using this technique means that the developer can reuse huge amounts of HTML and CSS by using template engines and JavaScript.</w:t>
-      </w:r>
-      <w:r>
-        <w:t xml:space="preserve"> An example of this dynamic page creation would be the ‘download’ and ‘share’ page for my website. Each of which changes depending on the download URL and ID of the shared file.</w:t>
-      </w:r>
-    </w:p>
-    <w:p>
-      <w:r>
-        <w:t xml:space="preserve">It has been a great insight learning about how asynchronous JavaScript works </w:t>
-      </w:r>
-      <w:r>
-        <w:t>and</w:t>
-      </w:r>
-      <w:r>
-        <w:t xml:space="preserve"> how to write it. The simplicity allows this allows the creation of </w:t>
-      </w:r>
-      <w:r>
-        <w:t>powerful</w:t>
-      </w:r>
-      <w:r>
-        <w:t xml:space="preserve"> websites with a very little amount of code.</w:t>
-      </w:r>
-    </w:p>
-    <w:p>
-      <w:pPr>
-        <w:rPr>
-          <w:u w:val="single"/>
-        </w:rPr>
-      </w:pPr>
-      <w:r>
-        <w:rPr>
-          <w:u w:val="single"/>
-        </w:rPr>
-        <w:t>How would I improve on my website?</w:t>
-      </w:r>
-    </w:p>
-    <w:p>
-      <w:r>
-        <w:t>If I was to continue to work on my website I can think of several features that I would add or change.</w:t>
+        <w:t>n</w:t>
+      </w:r>
+      <w:r>
+        <w:t xml:space="preserve">ode-schedule </w:t>
+      </w:r>
+      <w:r>
+        <w:t>–</w:t>
+      </w:r>
+      <w:r>
+        <w:t xml:space="preserve"> </w:t>
+      </w:r>
+      <w:r>
+        <w:t>This was the module which allowed me to schedule the garbage collection method.</w:t>
       </w:r>
     </w:p>
     <w:p>
@@ -1077,10 +1022,104 @@
         </w:numPr>
       </w:pPr>
       <w:r>
-        <w:t>Time limit – The user could decide how long they want files to remain of the host server at the time of upload.</w:t>
-      </w:r>
-      <w:r>
-        <w:t xml:space="preserve"> This would be a helpful alternative to the hour time limit included in my initial implementation.</w:t>
+        <w:t>route-remover – This is a module which I wrote which allows the complete removal of express routes. The route is removed by its path.</w:t>
+      </w:r>
+    </w:p>
+    <w:p>
+      <w:pPr>
+        <w:rPr>
+          <w:u w:val="single"/>
+        </w:rPr>
+      </w:pPr>
+      <w:r>
+        <w:rPr>
+          <w:u w:val="single"/>
+        </w:rPr>
+        <w:t>What have I learnt over the term?</w:t>
+      </w:r>
+    </w:p>
+    <w:p>
+      <w:r>
+        <w:t>During this module I have been able to learn about the best practices when it comes to creating modern websites. These are websites that offer dynamic content to the user.</w:t>
+      </w:r>
+      <w:r>
+        <w:t xml:space="preserve"> Using this technique means that the developer can reuse huge amounts of HTML and CSS by using template engines and JavaScript.</w:t>
+      </w:r>
+      <w:r>
+        <w:t xml:space="preserve"> An example of this dynamic page creation would be the ‘download’ and ‘share’ page for my website. Each of which changes depending on the download URL and ID of the shared file.</w:t>
+      </w:r>
+    </w:p>
+    <w:p>
+      <w:r>
+        <w:t xml:space="preserve">It has been a great insight learning about how asynchronous JavaScript works </w:t>
+      </w:r>
+      <w:r>
+        <w:t>and</w:t>
+      </w:r>
+      <w:r>
+        <w:t xml:space="preserve"> how to write it. The simplicity allows this allows the creation of </w:t>
+      </w:r>
+      <w:r>
+        <w:t>powerful</w:t>
+      </w:r>
+      <w:r>
+        <w:t xml:space="preserve"> websites with a very little amount of code.</w:t>
+      </w:r>
+    </w:p>
+    <w:p>
+      <w:r>
+        <w:t xml:space="preserve">Over this semester I have also learned how powerful NodeJS’s package system is. </w:t>
+      </w:r>
+      <w:r>
+        <w:t>When creating</w:t>
+      </w:r>
+      <w:r>
+        <w:t xml:space="preserve"> the </w:t>
+      </w:r>
+      <w:r>
+        <w:t>qrcode</w:t>
+      </w:r>
+      <w:r>
+        <w:t xml:space="preserve"> for my share page I found a Node module called qrcode (qrcode 2018)</w:t>
+      </w:r>
+      <w:r>
+        <w:t xml:space="preserve"> which allowed me to </w:t>
+      </w:r>
+      <w:r>
+        <w:t>easily</w:t>
+      </w:r>
+      <w:r>
+        <w:t xml:space="preserve"> create a </w:t>
+      </w:r>
+      <w:r>
+        <w:t>qrcode</w:t>
+      </w:r>
+      <w:r>
+        <w:t>.</w:t>
+      </w:r>
+      <w:r>
+        <w:t xml:space="preserve"> The qrcode was already base64 encoded. This allowed me to simply use es6-renderer to place it on my share page.</w:t>
+      </w:r>
+      <w:bookmarkStart w:id="0" w:name="_GoBack"/>
+      <w:bookmarkEnd w:id="0"/>
+    </w:p>
+    <w:p>
+      <w:pPr>
+        <w:rPr>
+          <w:u w:val="single"/>
+        </w:rPr>
+      </w:pPr>
+      <w:r>
+        <w:rPr>
+          <w:u w:val="single"/>
+        </w:rPr>
+        <w:t>How would I improve on my website?</w:t>
+      </w:r>
+    </w:p>
+    <w:p>
+      <w:r>
+        <w:lastRenderedPageBreak/>
+        <w:t>If I was to continue to work on my website I can think of several features that I would add or change.</w:t>
       </w:r>
     </w:p>
     <w:p>
@@ -1092,10 +1131,10 @@
         </w:numPr>
       </w:pPr>
       <w:r>
-        <w:t>Download limit – Instead of purging the files from the server the user could determine how many times they would like to allow the file to be accessed.</w:t>
-      </w:r>
-      <w:r>
-        <w:t xml:space="preserve"> The feature would be extremely useful when sharing the same file with multiple users.</w:t>
+        <w:t>Time limit – The user could decide how long they want files to remain of the host server at the time of upload.</w:t>
+      </w:r>
+      <w:r>
+        <w:t xml:space="preserve"> This would be a helpful alternative to the hour time limit included in my initial implementation.</w:t>
       </w:r>
     </w:p>
     <w:p>
@@ -1107,7 +1146,21 @@
         </w:numPr>
       </w:pPr>
       <w:r>
-        <w:lastRenderedPageBreak/>
+        <w:t>Download limit – Instead of purging the files from the server the user could determine how many times they would like to allow the file to be accessed.</w:t>
+      </w:r>
+      <w:r>
+        <w:t xml:space="preserve"> The feature would be extremely useful when sharing the same file with multiple users.</w:t>
+      </w:r>
+    </w:p>
+    <w:p>
+      <w:pPr>
+        <w:pStyle w:val="ListParagraph"/>
+        <w:numPr>
+          <w:ilvl w:val="0"/>
+          <w:numId w:val="2"/>
+        </w:numPr>
+      </w:pPr>
+      <w:r>
         <w:t>Rebuild Express routes – This is another feature which could be implemented very simply; If the admin was to restart the server then</w:t>
       </w:r>
       <w:r>
@@ -1205,6 +1258,17 @@
       </w:r>
       <w:r>
         <w:t>https://www.npmjs.com/package/bcrypt</w:t>
+      </w:r>
+      <w:r>
+        <w:t>’</w:t>
+      </w:r>
+    </w:p>
+    <w:p>
+      <w:r>
+        <w:t>qrcode [Online] Available at ‘</w:t>
+      </w:r>
+      <w:r>
+        <w:t>https://www.npmjs.com/package/qrcode</w:t>
       </w:r>
       <w:r>
         <w:t>’</w:t>

</xml_diff>

<commit_message>
Updated report by adding methodology section
</commit_message>
<xml_diff>
--- a/report.docx
+++ b/report.docx
@@ -639,6 +639,33 @@
         <w:rPr>
           <w:u w:val="single"/>
         </w:rPr>
+        <w:t>Methodology</w:t>
+      </w:r>
+    </w:p>
+    <w:p>
+      <w:r>
+        <w:t>During this project I decided to play to my strengths as an engineer and focus on making a</w:t>
+      </w:r>
+      <w:r>
+        <w:t>n</w:t>
+      </w:r>
+      <w:r>
+        <w:t xml:space="preserve"> application which has a more complex </w:t>
+      </w:r>
+      <w:r>
+        <w:t xml:space="preserve">backend. The front end of my website is quite minimalistic but very functional. This is because I firmly believe that the front end would be designed by a graphic designer and made by the engineer. </w:t>
+      </w:r>
+    </w:p>
+    <w:p>
+      <w:pPr>
+        <w:rPr>
+          <w:u w:val="single"/>
+        </w:rPr>
+      </w:pPr>
+      <w:r>
+        <w:rPr>
+          <w:u w:val="single"/>
+        </w:rPr>
         <w:t>Feature</w:t>
       </w:r>
       <w:r>
@@ -762,198 +789,7 @@
         </w:numPr>
       </w:pPr>
       <w:r>
-        <w:t>Minimalistic design – The website has a minimal but effective design which is easy to navigate and astatically pleasing.</w:t>
-      </w:r>
-    </w:p>
-    <w:p>
-      <w:pPr>
-        <w:rPr>
-          <w:u w:val="single"/>
-        </w:rPr>
-      </w:pPr>
-      <w:r>
-        <w:rPr>
-          <w:u w:val="single"/>
-        </w:rPr>
-        <w:t>Discuss each of the technologies used in creating the website</w:t>
-      </w:r>
-    </w:p>
-    <w:p>
-      <w:r>
-        <w:t xml:space="preserve">NodeJS (NodeJS 2018) </w:t>
-      </w:r>
-      <w:r>
-        <w:t>–</w:t>
-      </w:r>
-      <w:r>
-        <w:t xml:space="preserve"> </w:t>
-      </w:r>
-      <w:r>
-        <w:t xml:space="preserve">NodeJS is the </w:t>
-      </w:r>
-      <w:r>
-        <w:t>JavaScript runtime which is built on Google Chrome’s V8 engine.</w:t>
-      </w:r>
-      <w:r>
-        <w:t xml:space="preserve"> This is the language that I have used in conjunction with the Express framework to create me website.</w:t>
-      </w:r>
-    </w:p>
-    <w:p>
-      <w:r>
-        <w:t xml:space="preserve">Express </w:t>
-      </w:r>
-      <w:r>
-        <w:t xml:space="preserve">– </w:t>
-      </w:r>
-      <w:r>
-        <w:t>Express is the minimal web framework which I have used to create my website. It has allowed me to easily create and remove dynamic routes</w:t>
-      </w:r>
-      <w:r>
-        <w:t xml:space="preserve"> to both efficiently an</w:t>
-      </w:r>
-      <w:r>
-        <w:t>d</w:t>
-      </w:r>
-      <w:r>
-        <w:t xml:space="preserve"> privately share files.</w:t>
-      </w:r>
-    </w:p>
-    <w:p>
-      <w:r>
-        <w:t xml:space="preserve">SQLite3 – </w:t>
-      </w:r>
-      <w:r>
-        <w:t xml:space="preserve">SQLite is used in my website to </w:t>
-      </w:r>
-      <w:r>
-        <w:t xml:space="preserve">store the hashed passwords used encrypt files. </w:t>
-      </w:r>
-      <w:r>
-        <w:t xml:space="preserve">I’ve used the bcrypt (bcrypt 2018) module for password hashing. </w:t>
-      </w:r>
-      <w:r>
-        <w:t>When the user enters their password into the download page it will be compared to the one in the database.</w:t>
-      </w:r>
-    </w:p>
-    <w:p>
-      <w:r>
-        <w:lastRenderedPageBreak/>
-        <w:t>HTML – Hyper Text Mark-up Language is one of languages of the modern web. It is the structure of websites on the internet.</w:t>
-      </w:r>
-    </w:p>
-    <w:p>
-      <w:r>
-        <w:t>CSS – Cascading Style Sheet is the way that we add style to HTML. This is the tool that I have used to give my website a ‘modern’ look.</w:t>
-      </w:r>
-    </w:p>
-    <w:p>
-      <w:pPr>
-        <w:rPr>
-          <w:u w:val="single"/>
-        </w:rPr>
-      </w:pPr>
-      <w:r>
-        <w:rPr>
-          <w:u w:val="single"/>
-        </w:rPr>
-        <w:t>Discuss any issues you came across</w:t>
-      </w:r>
-      <w:r>
-        <w:rPr>
-          <w:u w:val="single"/>
-        </w:rPr>
-        <w:t xml:space="preserve"> when developing the website</w:t>
-      </w:r>
-    </w:p>
-    <w:p>
-      <w:r>
-        <w:t>While I was developing the website, I needed to keep concurrency in mind. This was because I would need to anticipate having more than one person using the website at a time. I would need to be able to keep track of the user’s files and make sure that when they download files they are getting the correct files which they are able to decrypt.</w:t>
-      </w:r>
-      <w:r>
-        <w:t xml:space="preserve"> I </w:t>
-      </w:r>
-      <w:r>
-        <w:t xml:space="preserve">overcame </w:t>
-      </w:r>
-      <w:r>
-        <w:t>these issues with the use of a node module called uuid (uuid 2018)</w:t>
-      </w:r>
-      <w:r>
-        <w:t xml:space="preserve">. This module </w:t>
-      </w:r>
-      <w:r>
-        <w:t xml:space="preserve">allowed me to create a unique identifier for each separate </w:t>
-      </w:r>
-      <w:r>
-        <w:t>user’s</w:t>
-      </w:r>
-      <w:r>
-        <w:t xml:space="preserve"> files. </w:t>
-      </w:r>
-      <w:r>
-        <w:t>This neatly and quickly solved the issue of concurrency</w:t>
-      </w:r>
-      <w:r>
-        <w:t xml:space="preserve"> by allowing me to make sure that users actions </w:t>
-      </w:r>
-      <w:r>
-        <w:t xml:space="preserve">while using the website </w:t>
-      </w:r>
-      <w:r>
-        <w:t>didn’t clash.</w:t>
-      </w:r>
-    </w:p>
-    <w:p>
-      <w:r>
-        <w:t>Another issue which I came</w:t>
-      </w:r>
-      <w:r>
-        <w:t xml:space="preserve"> across while making my website was the dynamic download page </w:t>
-      </w:r>
-      <w:r>
-        <w:t>creation</w:t>
-      </w:r>
-      <w:r>
-        <w:t xml:space="preserve"> and dynamic Express (Express 2018) route creation and removal.</w:t>
-      </w:r>
-      <w:r>
-        <w:t xml:space="preserve"> Since my web service is allowing users to share their files I needed to dynamically create URL’s </w:t>
-      </w:r>
-      <w:r>
-        <w:t>which</w:t>
-      </w:r>
-      <w:r>
-        <w:t xml:space="preserve"> the user can then send to the recipient</w:t>
-      </w:r>
-      <w:r>
-        <w:t xml:space="preserve"> which </w:t>
-      </w:r>
-      <w:r>
-        <w:t>allows them access to the file. I used several different Node modules and self-written modules in conjunction to solve this issue. These modules were uuid (uuid 2018), node-schedule (node-schedule 2018)</w:t>
-      </w:r>
-      <w:r>
-        <w:t xml:space="preserve">, </w:t>
-      </w:r>
-      <w:r>
-        <w:t>express-</w:t>
-      </w:r>
-      <w:r>
-        <w:t>es6-template-engine</w:t>
-      </w:r>
-      <w:r>
-        <w:t xml:space="preserve"> (express-es6-template-engine 2018)</w:t>
-      </w:r>
-      <w:r>
-        <w:t xml:space="preserve"> and route-remover.</w:t>
-      </w:r>
-      <w:r>
-        <w:t xml:space="preserve"> These modules together allowed me to </w:t>
-      </w:r>
-      <w:r>
-        <w:t>effectible</w:t>
-      </w:r>
-      <w:r>
-        <w:t xml:space="preserve"> create dynamic download pages and add and remove Express routes.</w:t>
+        <w:t>Secure handling of passwords – The web application uses the NodeJS module Bcrypt to hash and compare passwords. ONLY the hashed versions of passwords are stored in the applications database.</w:t>
       </w:r>
     </w:p>
     <w:p>
@@ -965,10 +801,220 @@
         </w:numPr>
       </w:pPr>
       <w:r>
-        <w:t>uuid – The uuid module allowed me to create a unique id which used for the actual URL.</w:t>
-      </w:r>
-      <w:r>
-        <w:t xml:space="preserve"> This make sure that I have not conflicting URL’s.</w:t>
+        <w:t>Minimalistic design – The website has a minimal but effective design which is easy to navigate and astatically pleasing.</w:t>
+      </w:r>
+    </w:p>
+    <w:p>
+      <w:pPr>
+        <w:rPr>
+          <w:u w:val="single"/>
+        </w:rPr>
+      </w:pPr>
+      <w:r>
+        <w:rPr>
+          <w:u w:val="single"/>
+        </w:rPr>
+        <w:t>Discuss each of the technologies used in creating the website</w:t>
+      </w:r>
+    </w:p>
+    <w:p>
+      <w:r>
+        <w:lastRenderedPageBreak/>
+        <w:t xml:space="preserve">NodeJS (NodeJS 2018) </w:t>
+      </w:r>
+      <w:r>
+        <w:t>–</w:t>
+      </w:r>
+      <w:r>
+        <w:t xml:space="preserve"> </w:t>
+      </w:r>
+      <w:r>
+        <w:t xml:space="preserve">NodeJS is the </w:t>
+      </w:r>
+      <w:r>
+        <w:t>JavaScript runtime which is built on Google Chrome’s V8 engine.</w:t>
+      </w:r>
+      <w:r>
+        <w:t xml:space="preserve"> This is the language that I have used in conjunction with the Express framework to create me website.</w:t>
+      </w:r>
+    </w:p>
+    <w:p>
+      <w:r>
+        <w:t xml:space="preserve">Express </w:t>
+      </w:r>
+      <w:r>
+        <w:t xml:space="preserve">– </w:t>
+      </w:r>
+      <w:r>
+        <w:t>Express is the minimal web framework which I have used to create my website. It has allowed me to easily create and remove dynamic routes</w:t>
+      </w:r>
+      <w:r>
+        <w:t xml:space="preserve"> to both efficiently an</w:t>
+      </w:r>
+      <w:r>
+        <w:t>d</w:t>
+      </w:r>
+      <w:r>
+        <w:t xml:space="preserve"> privately share files.</w:t>
+      </w:r>
+    </w:p>
+    <w:p>
+      <w:r>
+        <w:t xml:space="preserve">SQLite3 – </w:t>
+      </w:r>
+      <w:r>
+        <w:t xml:space="preserve">SQLite is used in my website to </w:t>
+      </w:r>
+      <w:r>
+        <w:t xml:space="preserve">store the hashed passwords used encrypt files. </w:t>
+      </w:r>
+      <w:r>
+        <w:t xml:space="preserve">I’ve used the bcrypt (bcrypt 2018) module for password hashing. </w:t>
+      </w:r>
+      <w:r>
+        <w:t>When the user enters their password into the download page it will be compared to the one in the database.</w:t>
+      </w:r>
+    </w:p>
+    <w:p>
+      <w:r>
+        <w:t>HTML – Hyper Text Mark-up Language is one of languages of the modern web. It is the structure of websites on the internet.</w:t>
+      </w:r>
+    </w:p>
+    <w:p>
+      <w:r>
+        <w:t>CSS – Cascading Style Sheet is the way that we add style to HTML. This is the tool that I have used to give my website a ‘modern’ look.</w:t>
+      </w:r>
+    </w:p>
+    <w:p>
+      <w:pPr>
+        <w:rPr>
+          <w:u w:val="single"/>
+        </w:rPr>
+      </w:pPr>
+      <w:r>
+        <w:rPr>
+          <w:u w:val="single"/>
+        </w:rPr>
+        <w:t>Discuss any issues you came across</w:t>
+      </w:r>
+      <w:r>
+        <w:rPr>
+          <w:u w:val="single"/>
+        </w:rPr>
+        <w:t xml:space="preserve"> when developing the website</w:t>
+      </w:r>
+    </w:p>
+    <w:p>
+      <w:r>
+        <w:t>While I was developing the website, I needed to keep concurrency in mind. This was because I would need to anticipate having more than one person using the website at a time. I would need to be able to keep track of the user’s files and make sure that when they download files they are getting the correct files which they are able to decrypt.</w:t>
+      </w:r>
+      <w:r>
+        <w:t xml:space="preserve"> I </w:t>
+      </w:r>
+      <w:r>
+        <w:t xml:space="preserve">overcame </w:t>
+      </w:r>
+      <w:r>
+        <w:t>these issues with the use of a node module called uuid (uuid 2018)</w:t>
+      </w:r>
+      <w:r>
+        <w:t xml:space="preserve">. This module </w:t>
+      </w:r>
+      <w:r>
+        <w:t xml:space="preserve">allowed me to create a unique identifier for each separate </w:t>
+      </w:r>
+      <w:r>
+        <w:t>user’s</w:t>
+      </w:r>
+      <w:r>
+        <w:t xml:space="preserve"> files. </w:t>
+      </w:r>
+      <w:r>
+        <w:t>This neatly and quickly solved the issue of concurrency</w:t>
+      </w:r>
+      <w:r>
+        <w:t xml:space="preserve"> by allowing me to make sure that users actions </w:t>
+      </w:r>
+      <w:r>
+        <w:t xml:space="preserve">while using the website </w:t>
+      </w:r>
+      <w:r>
+        <w:t>didn’t clash.</w:t>
+      </w:r>
+    </w:p>
+    <w:p>
+      <w:r>
+        <w:t xml:space="preserve">Storing password is one issue which I needed to overcome. In the end I use a NodeJS module called </w:t>
+      </w:r>
+      <w:r>
+        <w:t>bc</w:t>
+      </w:r>
+      <w:bookmarkStart w:id="0" w:name="_GoBack"/>
+      <w:bookmarkEnd w:id="0"/>
+      <w:r>
+        <w:t xml:space="preserve">rypt </w:t>
+      </w:r>
+      <w:r>
+        <w:t>(bcrypt 2018)</w:t>
+      </w:r>
+      <w:r>
+        <w:t xml:space="preserve"> </w:t>
+      </w:r>
+      <w:r>
+        <w:t>which allowed me to hash and store password. I could then securely compare passwords to determine if the user should have access to the file download. This was an extra layer of security as well as the file encryption.</w:t>
+      </w:r>
+    </w:p>
+    <w:p>
+      <w:r>
+        <w:t>Another issue which I came</w:t>
+      </w:r>
+      <w:r>
+        <w:t xml:space="preserve"> across while making my website was the dynamic download page </w:t>
+      </w:r>
+      <w:r>
+        <w:t>creation</w:t>
+      </w:r>
+      <w:r>
+        <w:t xml:space="preserve"> and dynamic Express (Express 2018) route creation and removal.</w:t>
+      </w:r>
+      <w:r>
+        <w:t xml:space="preserve"> Since my web service is allowing users to share their files I needed to dynamically create URL’s </w:t>
+      </w:r>
+      <w:r>
+        <w:t>which</w:t>
+      </w:r>
+      <w:r>
+        <w:t xml:space="preserve"> the user can then send to the recipient</w:t>
+      </w:r>
+      <w:r>
+        <w:t xml:space="preserve"> which </w:t>
+      </w:r>
+      <w:r>
+        <w:t>allows them access to the file. I used several different Node modules and self-written modules in conjunction to solve this issue. These modules were uuid (uuid 2018), node-schedule (node-schedule 2018)</w:t>
+      </w:r>
+      <w:r>
+        <w:t xml:space="preserve">, </w:t>
+      </w:r>
+      <w:r>
+        <w:t>express-</w:t>
+      </w:r>
+      <w:r>
+        <w:t>es6-template-engine</w:t>
+      </w:r>
+      <w:r>
+        <w:t xml:space="preserve"> (express-es6-template-engine 2018)</w:t>
+      </w:r>
+      <w:r>
+        <w:t xml:space="preserve"> and route-remover.</w:t>
+      </w:r>
+      <w:r>
+        <w:t xml:space="preserve"> These modules together allowed me to </w:t>
+      </w:r>
+      <w:r>
+        <w:t>effectible</w:t>
+      </w:r>
+      <w:r>
+        <w:t xml:space="preserve"> create dynamic download pages and add and remove Express routes.</w:t>
       </w:r>
     </w:p>
     <w:p>
@@ -980,13 +1026,10 @@
         </w:numPr>
       </w:pPr>
       <w:r>
-        <w:t xml:space="preserve">express-es6-template-engine </w:t>
-      </w:r>
-      <w:r>
-        <w:t xml:space="preserve">– The template engine module allowed me to inject the download URL into a share </w:t>
-      </w:r>
-      <w:r>
-        <w:t>page which means that the user can share the download URL easily.</w:t>
+        <w:t>uuid – The uuid module allowed me to create a unique id which used for the actual URL.</w:t>
+      </w:r>
+      <w:r>
+        <w:t xml:space="preserve"> This make sure that I have not conflicting URL’s.</w:t>
       </w:r>
     </w:p>
     <w:p>
@@ -998,19 +1041,13 @@
         </w:numPr>
       </w:pPr>
       <w:r>
-        <w:t>n</w:t>
-      </w:r>
-      <w:r>
-        <w:t xml:space="preserve">ode-schedule </w:t>
-      </w:r>
-      <w:r>
-        <w:t>–</w:t>
-      </w:r>
-      <w:r>
-        <w:t xml:space="preserve"> </w:t>
-      </w:r>
-      <w:r>
-        <w:t>This was the module which allowed me to schedule the garbage collection method.</w:t>
+        <w:t xml:space="preserve">express-es6-template-engine </w:t>
+      </w:r>
+      <w:r>
+        <w:t xml:space="preserve">– The template engine module allowed me to inject the download URL into a share </w:t>
+      </w:r>
+      <w:r>
+        <w:t>page which means that the user can share the download URL easily.</w:t>
       </w:r>
     </w:p>
     <w:p>
@@ -1022,6 +1059,30 @@
         </w:numPr>
       </w:pPr>
       <w:r>
+        <w:t>n</w:t>
+      </w:r>
+      <w:r>
+        <w:t xml:space="preserve">ode-schedule </w:t>
+      </w:r>
+      <w:r>
+        <w:t>–</w:t>
+      </w:r>
+      <w:r>
+        <w:t xml:space="preserve"> </w:t>
+      </w:r>
+      <w:r>
+        <w:t>This was the module which allowed me to schedule the garbage collection method.</w:t>
+      </w:r>
+    </w:p>
+    <w:p>
+      <w:pPr>
+        <w:pStyle w:val="ListParagraph"/>
+        <w:numPr>
+          <w:ilvl w:val="0"/>
+          <w:numId w:val="2"/>
+        </w:numPr>
+      </w:pPr>
+      <w:r>
         <w:t>route-remover – This is a module which I wrote which allows the complete removal of express routes. The route is removed by its path.</w:t>
       </w:r>
     </w:p>
@@ -1040,6 +1101,7 @@
     </w:p>
     <w:p>
       <w:r>
+        <w:lastRenderedPageBreak/>
         <w:t>During this module I have been able to learn about the best practices when it comes to creating modern websites. These are websites that offer dynamic content to the user.</w:t>
       </w:r>
       <w:r>
@@ -1100,8 +1162,6 @@
       <w:r>
         <w:t xml:space="preserve"> The qrcode was already base64 encoded. This allowed me to simply use es6-renderer to place it on my share page.</w:t>
       </w:r>
-      <w:bookmarkStart w:id="0" w:name="_GoBack"/>
-      <w:bookmarkEnd w:id="0"/>
     </w:p>
     <w:p>
       <w:pPr>
@@ -1118,7 +1178,6 @@
     </w:p>
     <w:p>
       <w:r>
-        <w:lastRenderedPageBreak/>
         <w:t>If I was to continue to work on my website I can think of several features that I would add or change.</w:t>
       </w:r>
     </w:p>

</xml_diff>

<commit_message>
Updated report to represent the addition of persistent routes
</commit_message>
<xml_diff>
--- a/report.docx
+++ b/report.docx
@@ -653,7 +653,19 @@
         <w:t xml:space="preserve"> application which has a more complex </w:t>
       </w:r>
       <w:r>
-        <w:t xml:space="preserve">backend. The front end of my website is quite minimalistic but very functional. This is because I firmly believe that the front end would be designed by a graphic designer and made by the engineer. </w:t>
+        <w:t xml:space="preserve">backend. The front end of my website is quite minimalistic </w:t>
+      </w:r>
+      <w:r>
+        <w:t>however</w:t>
+      </w:r>
+      <w:r>
+        <w:t xml:space="preserve"> very functional. This is because I firmly believe that the front end would be designed by a graphic designer and </w:t>
+      </w:r>
+      <w:r>
+        <w:t xml:space="preserve">then only </w:t>
+      </w:r>
+      <w:r>
+        <w:t xml:space="preserve">made by the engineer. </w:t>
       </w:r>
     </w:p>
     <w:p>
@@ -711,7 +723,13 @@
         <w:t xml:space="preserve">When the user uploads a file to the server it will be encrypted using the user’s password. This feature means while the users files are stored on the host server they can’t be viewed by anybody. </w:t>
       </w:r>
       <w:r>
-        <w:t>(This only detail that is preserved is the filename)</w:t>
+        <w:t>(</w:t>
+      </w:r>
+      <w:r>
+        <w:t>The</w:t>
+      </w:r>
+      <w:r>
+        <w:t xml:space="preserve"> only detail that is preserved is the filename)</w:t>
       </w:r>
     </w:p>
     <w:p>
@@ -918,12 +936,23 @@
         <w:t>Secure handling of passwords – The web appl</w:t>
       </w:r>
       <w:r>
-        <w:t>ication uses the NodeJS module b</w:t>
+        <w:t xml:space="preserve">ication uses the NodeJS module </w:t>
+      </w:r>
+      <w:proofErr w:type="spellStart"/>
+      <w:r>
+        <w:t>b</w:t>
+      </w:r>
+      <w:r>
+        <w:t>cr</w:t>
       </w:r>
       <w:bookmarkStart w:id="0" w:name="_GoBack"/>
       <w:bookmarkEnd w:id="0"/>
       <w:r>
-        <w:t>crypt to hash and compare passwords. ONLY the hashed versions of passwords are stored in the applications database.</w:t>
+        <w:t>ypt</w:t>
+      </w:r>
+      <w:proofErr w:type="spellEnd"/>
+      <w:r>
+        <w:t xml:space="preserve"> to hash and compare passwords. ONLY the hashed versions of passwords are stored in the applications database.</w:t>
       </w:r>
     </w:p>
     <w:p>
@@ -935,278 +964,13 @@
         </w:numPr>
       </w:pPr>
       <w:r>
-        <w:t>Minimalistic design – The website has a minimal but effective design which is easy to navigate and astatically pleasing.</w:t>
-      </w:r>
-    </w:p>
-    <w:p>
-      <w:pPr>
-        <w:rPr>
-          <w:u w:val="single"/>
-        </w:rPr>
-      </w:pPr>
-      <w:r>
-        <w:rPr>
-          <w:u w:val="single"/>
-        </w:rPr>
-        <w:t>Discuss each of the technologies used in creating the website</w:t>
-      </w:r>
-    </w:p>
-    <w:p>
-      <w:r>
-        <w:t xml:space="preserve">NodeJS (NodeJS 2018) </w:t>
-      </w:r>
-      <w:r>
-        <w:t>–</w:t>
-      </w:r>
-      <w:r>
-        <w:t xml:space="preserve"> </w:t>
-      </w:r>
-      <w:r>
-        <w:t xml:space="preserve">NodeJS is the </w:t>
-      </w:r>
-      <w:r>
-        <w:t>JavaScript runtime which is built on Google Chrome’s V8 engine.</w:t>
-      </w:r>
-      <w:r>
-        <w:t xml:space="preserve"> This is the language that I have used in conjunction with the Express framework to create me website.</w:t>
-      </w:r>
-    </w:p>
-    <w:p>
-      <w:r>
-        <w:t xml:space="preserve">Express </w:t>
-      </w:r>
-      <w:r>
-        <w:t xml:space="preserve">– </w:t>
-      </w:r>
-      <w:r>
-        <w:t>Express is the minimal web framework which I have used to create my website. It has allowed me to easily create and remove dynamic routes</w:t>
-      </w:r>
-      <w:r>
-        <w:t xml:space="preserve"> to both efficiently an</w:t>
-      </w:r>
-      <w:r>
-        <w:t>d</w:t>
-      </w:r>
-      <w:r>
-        <w:t xml:space="preserve"> privately share files.</w:t>
-      </w:r>
-    </w:p>
-    <w:p>
-      <w:r>
-        <w:t xml:space="preserve">SQLite3 – </w:t>
-      </w:r>
-      <w:r>
-        <w:t xml:space="preserve">SQLite is used in my website to </w:t>
-      </w:r>
-      <w:r>
-        <w:t xml:space="preserve">store the hashed passwords used encrypt files. </w:t>
-      </w:r>
-      <w:r>
-        <w:t xml:space="preserve">I’ve used the </w:t>
-      </w:r>
-      <w:proofErr w:type="spellStart"/>
-      <w:r>
-        <w:t>bcrypt</w:t>
-      </w:r>
-      <w:proofErr w:type="spellEnd"/>
-      <w:r>
-        <w:t xml:space="preserve"> (</w:t>
-      </w:r>
-      <w:proofErr w:type="spellStart"/>
-      <w:r>
-        <w:t>bcrypt</w:t>
-      </w:r>
-      <w:proofErr w:type="spellEnd"/>
-      <w:r>
-        <w:t xml:space="preserve"> 2018) module for password hashing. </w:t>
-      </w:r>
-      <w:r>
-        <w:t>When the user enters their password into the download page it will be compared to the one in the database.</w:t>
-      </w:r>
-    </w:p>
-    <w:p>
-      <w:r>
-        <w:t>HTML – Hyper Text Mark-up Language is one of languages of the modern web. It is the structure of websites on the internet.</w:t>
-      </w:r>
-    </w:p>
-    <w:p>
-      <w:r>
-        <w:t>CSS – Cascading Style Sheet is the way that we add style to HTML. This is the tool that I have used to give my website a ‘modern’ look.</w:t>
-      </w:r>
-    </w:p>
-    <w:p>
-      <w:pPr>
-        <w:rPr>
-          <w:u w:val="single"/>
-        </w:rPr>
-      </w:pPr>
-      <w:r>
-        <w:rPr>
-          <w:u w:val="single"/>
-        </w:rPr>
-        <w:t>Discuss any issues you came across</w:t>
-      </w:r>
-      <w:r>
-        <w:rPr>
-          <w:u w:val="single"/>
-        </w:rPr>
-        <w:t xml:space="preserve"> when developing the website</w:t>
-      </w:r>
-    </w:p>
-    <w:p>
-      <w:r>
-        <w:t>While I was developing the website, I needed to keep concurrency in mind. This was because I would need to anticipate having more than one person using the website at a time. I would need to be able to keep track of the user’s files and make sure that when they download files they are getting the correct files which they are able to decrypt.</w:t>
-      </w:r>
-      <w:r>
-        <w:t xml:space="preserve"> I </w:t>
-      </w:r>
-      <w:r>
-        <w:t xml:space="preserve">overcame </w:t>
-      </w:r>
-      <w:r>
-        <w:t xml:space="preserve">these issues with the use of a node module called </w:t>
-      </w:r>
-      <w:proofErr w:type="spellStart"/>
-      <w:r>
-        <w:t>uuid</w:t>
-      </w:r>
-      <w:proofErr w:type="spellEnd"/>
-      <w:r>
-        <w:t xml:space="preserve"> (</w:t>
-      </w:r>
-      <w:proofErr w:type="spellStart"/>
-      <w:r>
-        <w:t>uuid</w:t>
-      </w:r>
-      <w:proofErr w:type="spellEnd"/>
-      <w:r>
-        <w:t xml:space="preserve"> 2018)</w:t>
-      </w:r>
-      <w:r>
-        <w:t xml:space="preserve">. This module </w:t>
-      </w:r>
-      <w:r>
-        <w:t xml:space="preserve">allowed me to create a unique identifier for each separate </w:t>
-      </w:r>
-      <w:r>
-        <w:t>user’s</w:t>
-      </w:r>
-      <w:r>
-        <w:t xml:space="preserve"> files. </w:t>
-      </w:r>
-      <w:r>
-        <w:t>This neatly and quickly solved the issue of concurrency</w:t>
-      </w:r>
-      <w:r>
-        <w:t xml:space="preserve"> by allowing me to make sure that users actions </w:t>
-      </w:r>
-      <w:r>
-        <w:t xml:space="preserve">while using the website </w:t>
-      </w:r>
-      <w:r>
-        <w:t>didn’t clash.</w:t>
-      </w:r>
-    </w:p>
-    <w:p>
-      <w:r>
-        <w:t xml:space="preserve">Storing password is one issue which I needed to overcome. In the end I use a NodeJS module called </w:t>
-      </w:r>
-      <w:proofErr w:type="spellStart"/>
-      <w:r>
-        <w:t>bc</w:t>
-      </w:r>
-      <w:r>
-        <w:t>rypt</w:t>
-      </w:r>
-      <w:proofErr w:type="spellEnd"/>
-      <w:r>
-        <w:t xml:space="preserve"> </w:t>
-      </w:r>
-      <w:r>
-        <w:t>(</w:t>
-      </w:r>
-      <w:proofErr w:type="spellStart"/>
-      <w:r>
-        <w:t>bcrypt</w:t>
-      </w:r>
-      <w:proofErr w:type="spellEnd"/>
-      <w:r>
-        <w:t xml:space="preserve"> 2018)</w:t>
-      </w:r>
-      <w:r>
-        <w:t xml:space="preserve"> </w:t>
-      </w:r>
-      <w:r>
-        <w:t>which allowed me to hash and store password. I could then securely compare passwords to determine if the user should have access to the file download. This was an extra layer of security as well as the file encryption.</w:t>
-      </w:r>
-    </w:p>
-    <w:p>
-      <w:r>
-        <w:t>Another issue which I came</w:t>
-      </w:r>
-      <w:r>
-        <w:t xml:space="preserve"> across while making my website was the dynamic download page </w:t>
-      </w:r>
-      <w:r>
-        <w:t>creation</w:t>
-      </w:r>
-      <w:r>
-        <w:t xml:space="preserve"> and dynamic Express (Express 2018) route creation and removal.</w:t>
-      </w:r>
-      <w:r>
-        <w:t xml:space="preserve"> Since my web service is allowing users to share their files I needed to dynamically create URL’s </w:t>
-      </w:r>
-      <w:r>
-        <w:t>which</w:t>
-      </w:r>
-      <w:r>
-        <w:t xml:space="preserve"> the user can then send to the recipient</w:t>
-      </w:r>
-      <w:r>
-        <w:t xml:space="preserve"> which </w:t>
-      </w:r>
-      <w:r>
-        <w:t xml:space="preserve">allows them access to the file. I used several different Node modules and self-written modules in conjunction to solve this issue. These modules were </w:t>
-      </w:r>
-      <w:proofErr w:type="spellStart"/>
-      <w:r>
-        <w:t>uuid</w:t>
-      </w:r>
-      <w:proofErr w:type="spellEnd"/>
-      <w:r>
-        <w:t xml:space="preserve"> (</w:t>
-      </w:r>
-      <w:proofErr w:type="spellStart"/>
-      <w:r>
-        <w:t>uuid</w:t>
-      </w:r>
-      <w:proofErr w:type="spellEnd"/>
-      <w:r>
-        <w:t xml:space="preserve"> 2018), node-schedule (node-schedule 2018)</w:t>
-      </w:r>
-      <w:r>
-        <w:t xml:space="preserve">, </w:t>
-      </w:r>
-      <w:r>
-        <w:t>express-</w:t>
-      </w:r>
-      <w:r>
-        <w:t>es6-template-engine</w:t>
-      </w:r>
-      <w:r>
-        <w:t xml:space="preserve"> (express-es6-template-engine 2018)</w:t>
-      </w:r>
-      <w:r>
-        <w:t xml:space="preserve"> and route-remover.</w:t>
-      </w:r>
-      <w:r>
-        <w:t xml:space="preserve"> These modules together allowed me to </w:t>
-      </w:r>
-      <w:r>
-        <w:t>effectible</w:t>
-      </w:r>
-      <w:r>
-        <w:t xml:space="preserve"> create dynamic download pages and add and remove Express routes.</w:t>
+        <w:t xml:space="preserve">Persistent Data – Since all the relevant data is stored in the SQLite3 database the Express routes to files can be restored after a server restart. This means that </w:t>
+      </w:r>
+      <w:r>
+        <w:t>all</w:t>
+      </w:r>
+      <w:r>
+        <w:t xml:space="preserve"> the data is not lost if the server fails and needs to be restarted. The files will still be removed properly after an hour by the Garbage Collector module.</w:t>
       </w:r>
     </w:p>
     <w:p>
@@ -1217,13 +981,145 @@
           <w:numId w:val="2"/>
         </w:numPr>
       </w:pPr>
+      <w:r>
+        <w:t>Minimalistic design – The website has a minimal but effective design which is easy to navigate and astatically pleasing.</w:t>
+      </w:r>
+    </w:p>
+    <w:p>
+      <w:pPr>
+        <w:rPr>
+          <w:u w:val="single"/>
+        </w:rPr>
+      </w:pPr>
+      <w:r>
+        <w:rPr>
+          <w:u w:val="single"/>
+        </w:rPr>
+        <w:t>Discuss each of the technologies used in creating the website</w:t>
+      </w:r>
+    </w:p>
+    <w:p>
+      <w:r>
+        <w:t xml:space="preserve">NodeJS (NodeJS 2018) </w:t>
+      </w:r>
+      <w:r>
+        <w:t>–</w:t>
+      </w:r>
+      <w:r>
+        <w:t xml:space="preserve"> </w:t>
+      </w:r>
+      <w:r>
+        <w:t xml:space="preserve">NodeJS is the </w:t>
+      </w:r>
+      <w:r>
+        <w:t>JavaScript runtime which is built on Google Chrome’s V8 engine.</w:t>
+      </w:r>
+      <w:r>
+        <w:t xml:space="preserve"> This is the language that I have used in conjunction with the Express framework to create me website.</w:t>
+      </w:r>
+    </w:p>
+    <w:p>
+      <w:r>
+        <w:t xml:space="preserve">Express </w:t>
+      </w:r>
+      <w:r>
+        <w:t xml:space="preserve">– </w:t>
+      </w:r>
+      <w:r>
+        <w:t>Express is the minimal web framework which I have used to create my website. It has allowed me to easily create and remove dynamic routes</w:t>
+      </w:r>
+      <w:r>
+        <w:t xml:space="preserve"> to both efficiently an</w:t>
+      </w:r>
+      <w:r>
+        <w:t>d</w:t>
+      </w:r>
+      <w:r>
+        <w:t xml:space="preserve"> privately share files.</w:t>
+      </w:r>
+    </w:p>
+    <w:p>
+      <w:r>
+        <w:t xml:space="preserve">SQLite3 – </w:t>
+      </w:r>
+      <w:r>
+        <w:t xml:space="preserve">SQLite is used in my website to </w:t>
+      </w:r>
+      <w:r>
+        <w:t xml:space="preserve">store the hashed passwords used encrypt files. </w:t>
+      </w:r>
+      <w:r>
+        <w:t xml:space="preserve">I’ve used the </w:t>
+      </w:r>
       <w:proofErr w:type="spellStart"/>
       <w:r>
+        <w:t>bcrypt</w:t>
+      </w:r>
+      <w:proofErr w:type="spellEnd"/>
+      <w:r>
+        <w:t xml:space="preserve"> (</w:t>
+      </w:r>
+      <w:proofErr w:type="spellStart"/>
+      <w:r>
+        <w:t>bcrypt</w:t>
+      </w:r>
+      <w:proofErr w:type="spellEnd"/>
+      <w:r>
+        <w:t xml:space="preserve"> 2018) module for password hashing. </w:t>
+      </w:r>
+      <w:r>
+        <w:t>When the user enters their password into the download page it will be compared to the one in the database.</w:t>
+      </w:r>
+    </w:p>
+    <w:p>
+      <w:r>
+        <w:t>HTML – Hyper Text Mark-up Language is one of languages of the modern web. It is the structure of websites on the internet.</w:t>
+      </w:r>
+    </w:p>
+    <w:p>
+      <w:r>
+        <w:t>CSS – Cascading Style Sheet is the way that we add style to HTML. This is the tool that I have used to give my website a ‘modern’ look.</w:t>
+      </w:r>
+    </w:p>
+    <w:p>
+      <w:pPr>
+        <w:rPr>
+          <w:u w:val="single"/>
+        </w:rPr>
+      </w:pPr>
+      <w:r>
+        <w:rPr>
+          <w:u w:val="single"/>
+        </w:rPr>
+        <w:t>Discuss any issues you came across</w:t>
+      </w:r>
+      <w:r>
+        <w:rPr>
+          <w:u w:val="single"/>
+        </w:rPr>
+        <w:t xml:space="preserve"> when developing the website</w:t>
+      </w:r>
+    </w:p>
+    <w:p>
+      <w:r>
+        <w:t>While I was developing the website, I needed to keep concurrency in mind. This was because I would need to anticipate having more than one person using the website at a time. I would need to be able to keep track of the user’s files and make sure that when they download files they are getting the correct files which they are able to decrypt.</w:t>
+      </w:r>
+      <w:r>
+        <w:t xml:space="preserve"> I </w:t>
+      </w:r>
+      <w:r>
+        <w:t xml:space="preserve">overcame </w:t>
+      </w:r>
+      <w:r>
+        <w:t xml:space="preserve">these issues with the use of a node module called </w:t>
+      </w:r>
+      <w:proofErr w:type="spellStart"/>
+      <w:r>
         <w:t>uuid</w:t>
       </w:r>
       <w:proofErr w:type="spellEnd"/>
       <w:r>
-        <w:t xml:space="preserve"> – The </w:t>
+        <w:t xml:space="preserve"> (</w:t>
       </w:r>
       <w:proofErr w:type="spellStart"/>
       <w:r>
@@ -1231,10 +1127,133 @@
       </w:r>
       <w:proofErr w:type="spellEnd"/>
       <w:r>
-        <w:t xml:space="preserve"> module allowed me to create a unique id which used for the actual URL.</w:t>
-      </w:r>
-      <w:r>
-        <w:t xml:space="preserve"> This make sure that I have not conflicting URL’s.</w:t>
+        <w:t xml:space="preserve"> 2018)</w:t>
+      </w:r>
+      <w:r>
+        <w:t xml:space="preserve">. This module </w:t>
+      </w:r>
+      <w:r>
+        <w:t xml:space="preserve">allowed me to create a unique identifier for each separate </w:t>
+      </w:r>
+      <w:r>
+        <w:t>user’s</w:t>
+      </w:r>
+      <w:r>
+        <w:t xml:space="preserve"> files. </w:t>
+      </w:r>
+      <w:r>
+        <w:t>This neatly and quickly solved the issue of concurrency</w:t>
+      </w:r>
+      <w:r>
+        <w:t xml:space="preserve"> by allowing me to make sure that users actions </w:t>
+      </w:r>
+      <w:r>
+        <w:t xml:space="preserve">while using the website </w:t>
+      </w:r>
+      <w:r>
+        <w:t>didn’t clash.</w:t>
+      </w:r>
+    </w:p>
+    <w:p>
+      <w:r>
+        <w:t xml:space="preserve">Storing password is one issue which I needed to overcome. In the end I use a NodeJS module called </w:t>
+      </w:r>
+      <w:proofErr w:type="spellStart"/>
+      <w:r>
+        <w:t>bc</w:t>
+      </w:r>
+      <w:r>
+        <w:t>rypt</w:t>
+      </w:r>
+      <w:proofErr w:type="spellEnd"/>
+      <w:r>
+        <w:t xml:space="preserve"> </w:t>
+      </w:r>
+      <w:r>
+        <w:t>(</w:t>
+      </w:r>
+      <w:proofErr w:type="spellStart"/>
+      <w:r>
+        <w:t>bcrypt</w:t>
+      </w:r>
+      <w:proofErr w:type="spellEnd"/>
+      <w:r>
+        <w:t xml:space="preserve"> 2018)</w:t>
+      </w:r>
+      <w:r>
+        <w:t xml:space="preserve"> </w:t>
+      </w:r>
+      <w:r>
+        <w:t>which allowed me to hash and store password. I could then securely compare passwords to determine if the user should have access to the file download. This was an extra layer of security as well as the file encryption.</w:t>
+      </w:r>
+    </w:p>
+    <w:p>
+      <w:r>
+        <w:t>Another issue which I came</w:t>
+      </w:r>
+      <w:r>
+        <w:t xml:space="preserve"> across while making my website was the dynamic download page </w:t>
+      </w:r>
+      <w:r>
+        <w:t>creation</w:t>
+      </w:r>
+      <w:r>
+        <w:t xml:space="preserve"> and dynamic Express (Express 2018) route creation and removal.</w:t>
+      </w:r>
+      <w:r>
+        <w:t xml:space="preserve"> Since my web service is allowing users to share their files I needed to dynamically create URL’s </w:t>
+      </w:r>
+      <w:r>
+        <w:t>which</w:t>
+      </w:r>
+      <w:r>
+        <w:t xml:space="preserve"> the user can then send to the recipient</w:t>
+      </w:r>
+      <w:r>
+        <w:t xml:space="preserve"> which </w:t>
+      </w:r>
+      <w:r>
+        <w:t xml:space="preserve">allows them access to the file. I used several different Node modules and self-written modules in conjunction to solve this issue. These modules were </w:t>
+      </w:r>
+      <w:proofErr w:type="spellStart"/>
+      <w:r>
+        <w:t>uuid</w:t>
+      </w:r>
+      <w:proofErr w:type="spellEnd"/>
+      <w:r>
+        <w:t xml:space="preserve"> (</w:t>
+      </w:r>
+      <w:proofErr w:type="spellStart"/>
+      <w:r>
+        <w:t>uuid</w:t>
+      </w:r>
+      <w:proofErr w:type="spellEnd"/>
+      <w:r>
+        <w:t xml:space="preserve"> 2018), node-schedule (node-schedule 2018)</w:t>
+      </w:r>
+      <w:r>
+        <w:t xml:space="preserve">, </w:t>
+      </w:r>
+      <w:r>
+        <w:t>express-</w:t>
+      </w:r>
+      <w:r>
+        <w:t>es6-template-engine</w:t>
+      </w:r>
+      <w:r>
+        <w:t xml:space="preserve"> (express-es6-template-engine 2018)</w:t>
+      </w:r>
+      <w:r>
+        <w:t xml:space="preserve"> and route-remover.</w:t>
+      </w:r>
+      <w:r>
+        <w:t xml:space="preserve"> These modules together allowed me to </w:t>
+      </w:r>
+      <w:r>
+        <w:t>effectible</w:t>
+      </w:r>
+      <w:r>
+        <w:t xml:space="preserve"> create dynamic download pages and add and remove Express routes.</w:t>
       </w:r>
     </w:p>
     <w:p>
@@ -1245,15 +1264,25 @@
           <w:numId w:val="2"/>
         </w:numPr>
       </w:pPr>
+      <w:proofErr w:type="spellStart"/>
       <w:r>
         <w:lastRenderedPageBreak/>
-        <w:t xml:space="preserve">express-es6-template-engine </w:t>
-      </w:r>
-      <w:r>
-        <w:t xml:space="preserve">– The template engine module allowed me to inject the download URL into a share </w:t>
-      </w:r>
-      <w:r>
-        <w:t>page which means that the user can share the download URL easily.</w:t>
+        <w:t>uuid</w:t>
+      </w:r>
+      <w:proofErr w:type="spellEnd"/>
+      <w:r>
+        <w:t xml:space="preserve"> – The </w:t>
+      </w:r>
+      <w:proofErr w:type="spellStart"/>
+      <w:r>
+        <w:t>uuid</w:t>
+      </w:r>
+      <w:proofErr w:type="spellEnd"/>
+      <w:r>
+        <w:t xml:space="preserve"> module allowed me to create a unique id which used for the actual URL.</w:t>
+      </w:r>
+      <w:r>
+        <w:t xml:space="preserve"> This make sure that I have not conflicting URL’s.</w:t>
       </w:r>
     </w:p>
     <w:p>
@@ -1265,19 +1294,13 @@
         </w:numPr>
       </w:pPr>
       <w:r>
-        <w:t>n</w:t>
-      </w:r>
-      <w:r>
-        <w:t xml:space="preserve">ode-schedule </w:t>
-      </w:r>
-      <w:r>
-        <w:t>–</w:t>
-      </w:r>
-      <w:r>
-        <w:t xml:space="preserve"> </w:t>
-      </w:r>
-      <w:r>
-        <w:t>This was the module which allowed me to schedule the garbage collection method.</w:t>
+        <w:t xml:space="preserve">express-es6-template-engine </w:t>
+      </w:r>
+      <w:r>
+        <w:t xml:space="preserve">– The template engine module allowed me to inject the download URL into a share </w:t>
+      </w:r>
+      <w:r>
+        <w:t>page which means that the user can share the download URL easily.</w:t>
       </w:r>
     </w:p>
     <w:p>
@@ -1289,129 +1312,19 @@
         </w:numPr>
       </w:pPr>
       <w:r>
-        <w:t>route-remover – This is a module which I wrote which allows the complete removal of express routes. The route is removed by its path.</w:t>
-      </w:r>
-    </w:p>
-    <w:p>
-      <w:pPr>
-        <w:rPr>
-          <w:u w:val="single"/>
-        </w:rPr>
-      </w:pPr>
-      <w:r>
-        <w:rPr>
-          <w:u w:val="single"/>
-        </w:rPr>
-        <w:t>What have I learnt over the term?</w:t>
-      </w:r>
-    </w:p>
-    <w:p>
-      <w:r>
-        <w:t>During this module I have been able to learn about the best practices when it comes to creating modern websites. These are websites that offer dynamic content to the user.</w:t>
-      </w:r>
-      <w:r>
-        <w:t xml:space="preserve"> Using this technique means that the developer can reuse huge amounts of HTML and CSS by using template engines and JavaScript.</w:t>
-      </w:r>
-      <w:r>
-        <w:t xml:space="preserve"> An example of this dynamic page creation would be the ‘download’ and ‘share’ page for my website. Each of which changes depending on the download URL and ID of the shared file.</w:t>
-      </w:r>
-    </w:p>
-    <w:p>
-      <w:r>
-        <w:t xml:space="preserve">It has been a great insight learning about how asynchronous JavaScript works </w:t>
-      </w:r>
-      <w:r>
-        <w:t>and</w:t>
-      </w:r>
-      <w:r>
-        <w:t xml:space="preserve"> how to write it. The simplicity allows this allows the creation of </w:t>
-      </w:r>
-      <w:r>
-        <w:t>powerful</w:t>
-      </w:r>
-      <w:r>
-        <w:t xml:space="preserve"> websites with a very little amount of code.</w:t>
-      </w:r>
-    </w:p>
-    <w:p>
-      <w:r>
-        <w:t xml:space="preserve">Over this semester I have also learned how powerful NodeJS’s package system is. </w:t>
-      </w:r>
-      <w:r>
-        <w:t>When creating</w:t>
-      </w:r>
-      <w:r>
-        <w:t xml:space="preserve"> the </w:t>
-      </w:r>
-      <w:proofErr w:type="spellStart"/>
-      <w:r>
-        <w:t>qrcode</w:t>
-      </w:r>
-      <w:proofErr w:type="spellEnd"/>
-      <w:r>
-        <w:t xml:space="preserve"> for my share page I found a Node module called </w:t>
-      </w:r>
-      <w:proofErr w:type="spellStart"/>
-      <w:r>
-        <w:t>qrcode</w:t>
-      </w:r>
-      <w:proofErr w:type="spellEnd"/>
-      <w:r>
-        <w:t xml:space="preserve"> (</w:t>
-      </w:r>
-      <w:proofErr w:type="spellStart"/>
-      <w:r>
-        <w:t>qrcode</w:t>
-      </w:r>
-      <w:proofErr w:type="spellEnd"/>
-      <w:r>
-        <w:t xml:space="preserve"> 2018)</w:t>
-      </w:r>
-      <w:r>
-        <w:t xml:space="preserve"> which allowed me to </w:t>
-      </w:r>
-      <w:r>
-        <w:t>easily</w:t>
-      </w:r>
-      <w:r>
-        <w:t xml:space="preserve"> create a </w:t>
-      </w:r>
-      <w:proofErr w:type="spellStart"/>
-      <w:r>
-        <w:t>qrcode</w:t>
-      </w:r>
-      <w:proofErr w:type="spellEnd"/>
-      <w:r>
-        <w:t>.</w:t>
-      </w:r>
-      <w:r>
-        <w:t xml:space="preserve"> The </w:t>
-      </w:r>
-      <w:proofErr w:type="spellStart"/>
-      <w:r>
-        <w:t>qrcode</w:t>
-      </w:r>
-      <w:proofErr w:type="spellEnd"/>
-      <w:r>
-        <w:t xml:space="preserve"> was already base64 encoded. This allowed me to simply use es6-renderer to place it on my share page.</w:t>
-      </w:r>
-    </w:p>
-    <w:p>
-      <w:pPr>
-        <w:rPr>
-          <w:u w:val="single"/>
-        </w:rPr>
-      </w:pPr>
-      <w:r>
-        <w:rPr>
-          <w:u w:val="single"/>
-        </w:rPr>
-        <w:t>How would I improve on my website?</w:t>
-      </w:r>
-    </w:p>
-    <w:p>
-      <w:r>
-        <w:t>If I was to continue to work on my website I can think of several features that I would add or change.</w:t>
+        <w:t>n</w:t>
+      </w:r>
+      <w:r>
+        <w:t xml:space="preserve">ode-schedule </w:t>
+      </w:r>
+      <w:r>
+        <w:t>–</w:t>
+      </w:r>
+      <w:r>
+        <w:t xml:space="preserve"> </w:t>
+      </w:r>
+      <w:r>
+        <w:t>This was the module which allowed me to schedule the garbage collection method.</w:t>
       </w:r>
     </w:p>
     <w:p>
@@ -1423,10 +1336,129 @@
         </w:numPr>
       </w:pPr>
       <w:r>
-        <w:t>Time limit – The user could decide how long they want files to remain of the host server at the time of upload.</w:t>
-      </w:r>
-      <w:r>
-        <w:t xml:space="preserve"> This would be a helpful alternative to the hour time limit included in my initial implementation.</w:t>
+        <w:t>route-remover – This is a module which I wrote which allows the complete removal of express routes. The route is removed by its path.</w:t>
+      </w:r>
+    </w:p>
+    <w:p>
+      <w:pPr>
+        <w:rPr>
+          <w:u w:val="single"/>
+        </w:rPr>
+      </w:pPr>
+      <w:r>
+        <w:rPr>
+          <w:u w:val="single"/>
+        </w:rPr>
+        <w:t>What have I learnt over the term?</w:t>
+      </w:r>
+    </w:p>
+    <w:p>
+      <w:r>
+        <w:t>During this module I have been able to learn about the best practices when it comes to creating modern websites. These are websites that offer dynamic content to the user.</w:t>
+      </w:r>
+      <w:r>
+        <w:t xml:space="preserve"> Using this technique means that the developer can reuse huge amounts of HTML and CSS by using template engines and JavaScript.</w:t>
+      </w:r>
+      <w:r>
+        <w:t xml:space="preserve"> An example of this dynamic page creation would be the ‘download’ and ‘share’ page for my website. Each of which changes depending on the download URL and ID of the shared file.</w:t>
+      </w:r>
+    </w:p>
+    <w:p>
+      <w:r>
+        <w:t xml:space="preserve">It has been a great insight learning about how asynchronous JavaScript works </w:t>
+      </w:r>
+      <w:r>
+        <w:t>and</w:t>
+      </w:r>
+      <w:r>
+        <w:t xml:space="preserve"> how to write it. The simplicity allows this allows the creation of </w:t>
+      </w:r>
+      <w:r>
+        <w:t>powerful</w:t>
+      </w:r>
+      <w:r>
+        <w:t xml:space="preserve"> websites with a very little amount of code.</w:t>
+      </w:r>
+    </w:p>
+    <w:p>
+      <w:r>
+        <w:t xml:space="preserve">Over this semester I have also learned how powerful NodeJS’s package system is. </w:t>
+      </w:r>
+      <w:r>
+        <w:t>When creating</w:t>
+      </w:r>
+      <w:r>
+        <w:t xml:space="preserve"> the </w:t>
+      </w:r>
+      <w:proofErr w:type="spellStart"/>
+      <w:r>
+        <w:t>qrcode</w:t>
+      </w:r>
+      <w:proofErr w:type="spellEnd"/>
+      <w:r>
+        <w:t xml:space="preserve"> for my share page I found a Node module called </w:t>
+      </w:r>
+      <w:proofErr w:type="spellStart"/>
+      <w:r>
+        <w:t>qrcode</w:t>
+      </w:r>
+      <w:proofErr w:type="spellEnd"/>
+      <w:r>
+        <w:t xml:space="preserve"> (</w:t>
+      </w:r>
+      <w:proofErr w:type="spellStart"/>
+      <w:r>
+        <w:t>qrcode</w:t>
+      </w:r>
+      <w:proofErr w:type="spellEnd"/>
+      <w:r>
+        <w:t xml:space="preserve"> 2018)</w:t>
+      </w:r>
+      <w:r>
+        <w:t xml:space="preserve"> which allowed me to </w:t>
+      </w:r>
+      <w:r>
+        <w:t>easily</w:t>
+      </w:r>
+      <w:r>
+        <w:t xml:space="preserve"> create a </w:t>
+      </w:r>
+      <w:proofErr w:type="spellStart"/>
+      <w:r>
+        <w:t>qrcode</w:t>
+      </w:r>
+      <w:proofErr w:type="spellEnd"/>
+      <w:r>
+        <w:t>.</w:t>
+      </w:r>
+      <w:r>
+        <w:t xml:space="preserve"> The </w:t>
+      </w:r>
+      <w:proofErr w:type="spellStart"/>
+      <w:r>
+        <w:t>qrcode</w:t>
+      </w:r>
+      <w:proofErr w:type="spellEnd"/>
+      <w:r>
+        <w:t xml:space="preserve"> was already base64 encoded. This allowed me to simply use es6-renderer to place it on my share page.</w:t>
+      </w:r>
+    </w:p>
+    <w:p>
+      <w:pPr>
+        <w:rPr>
+          <w:u w:val="single"/>
+        </w:rPr>
+      </w:pPr>
+      <w:r>
+        <w:rPr>
+          <w:u w:val="single"/>
+        </w:rPr>
+        <w:t>How would I improve on my website?</w:t>
+      </w:r>
+    </w:p>
+    <w:p>
+      <w:r>
+        <w:t>If I was to continue to work on my website I can think of several features that I would add or change.</w:t>
       </w:r>
     </w:p>
     <w:p>
@@ -1438,10 +1470,10 @@
         </w:numPr>
       </w:pPr>
       <w:r>
-        <w:t>Download limit – Instead of purging the files from the server the user could determine how many times they would like to allow the file to be accessed.</w:t>
-      </w:r>
-      <w:r>
-        <w:t xml:space="preserve"> The feature would be extremely useful when sharing the same file with multiple users.</w:t>
+        <w:t>Time limit – The user could decide how long they want files to remain of the host server at the time of upload.</w:t>
+      </w:r>
+      <w:r>
+        <w:t xml:space="preserve"> This would be a helpful alternative to the hour time limit included in my initial implementation.</w:t>
       </w:r>
     </w:p>
     <w:p>
@@ -1453,22 +1485,10 @@
         </w:numPr>
       </w:pPr>
       <w:r>
-        <w:t>Rebuild Express routes – This is another feature which could be implemented very simply; If the admin was to restart the server then</w:t>
-      </w:r>
-      <w:r>
-        <w:t xml:space="preserve"> the server would rebuild the routes to files and their dynamic page using the data which is remaining the SQLite3 database. I have not implemented this </w:t>
-      </w:r>
-      <w:r>
-        <w:t>yet</w:t>
-      </w:r>
-      <w:r>
-        <w:t xml:space="preserve"> since files are only stored for an hour so having persistent URL’s is not completely necessary</w:t>
-      </w:r>
-      <w:r>
-        <w:t>.</w:t>
-      </w:r>
-      <w:r>
-        <w:t xml:space="preserve">  </w:t>
+        <w:t>Download limit – Instead of purging the files from the server the user could determine how many times they would like to allow the file to be accessed.</w:t>
+      </w:r>
+      <w:r>
+        <w:t xml:space="preserve"> The feature would be extremely useful when sharing the same file with multiple users.</w:t>
       </w:r>
     </w:p>
     <w:p>
@@ -1514,47 +1534,47 @@
     </w:p>
     <w:p>
       <w:r>
+        <w:t>NodeJS is a JavaScript runtime which is based on Google Chrome’s V8 JavaScript Engine.  [Online] Available at ‘</w:t>
+      </w:r>
+      <w:r>
+        <w:t>https://nodejs.org/</w:t>
+      </w:r>
+      <w:proofErr w:type="spellStart"/>
+      <w:r>
+        <w:t>en</w:t>
+      </w:r>
+      <w:proofErr w:type="spellEnd"/>
+      <w:r>
+        <w:t>/</w:t>
+      </w:r>
+      <w:r>
+        <w:t>’.</w:t>
+      </w:r>
+    </w:p>
+    <w:p>
+      <w:proofErr w:type="spellStart"/>
+      <w:r>
+        <w:t>uuid</w:t>
+      </w:r>
+      <w:proofErr w:type="spellEnd"/>
+      <w:r>
+        <w:t xml:space="preserve"> [Online] Available at ‘</w:t>
+      </w:r>
+      <w:r>
+        <w:t>https://www.npmjs.com/package/</w:t>
+      </w:r>
+      <w:proofErr w:type="spellStart"/>
+      <w:r>
+        <w:t>uuid</w:t>
+      </w:r>
+      <w:proofErr w:type="spellEnd"/>
+      <w:r>
+        <w:t>’</w:t>
+      </w:r>
+    </w:p>
+    <w:p>
+      <w:r>
         <w:lastRenderedPageBreak/>
-        <w:t>NodeJS is a JavaScript runtime which is based on Google Chrome’s V8 JavaScript Engine.  [Online] Available at ‘</w:t>
-      </w:r>
-      <w:r>
-        <w:t>https://nodejs.org/</w:t>
-      </w:r>
-      <w:proofErr w:type="spellStart"/>
-      <w:r>
-        <w:t>en</w:t>
-      </w:r>
-      <w:proofErr w:type="spellEnd"/>
-      <w:r>
-        <w:t>/</w:t>
-      </w:r>
-      <w:r>
-        <w:t>’.</w:t>
-      </w:r>
-    </w:p>
-    <w:p>
-      <w:proofErr w:type="spellStart"/>
-      <w:r>
-        <w:t>uuid</w:t>
-      </w:r>
-      <w:proofErr w:type="spellEnd"/>
-      <w:r>
-        <w:t xml:space="preserve"> [Online] Available at ‘</w:t>
-      </w:r>
-      <w:r>
-        <w:t>https://www.npmjs.com/package/</w:t>
-      </w:r>
-      <w:proofErr w:type="spellStart"/>
-      <w:r>
-        <w:t>uuid</w:t>
-      </w:r>
-      <w:proofErr w:type="spellEnd"/>
-      <w:r>
-        <w:t>’</w:t>
-      </w:r>
-    </w:p>
-    <w:p>
-      <w:r>
         <w:t>node-schedule [Online] Available at ‘</w:t>
       </w:r>
       <w:r>
@@ -1696,7 +1716,7 @@
           <w:rPr>
             <w:noProof/>
           </w:rPr>
-          <w:t>4</w:t>
+          <w:t>1</w:t>
         </w:r>
         <w:r>
           <w:rPr>

</xml_diff>

<commit_message>
Refined to get closer to work limit
</commit_message>
<xml_diff>
--- a/report.docx
+++ b/report.docx
@@ -800,6 +800,15 @@
       <w:r>
         <w:t xml:space="preserve"> and the recipient has downloaded the file an optional email receipt will be formatted and sent to the user which uploaded the file. This means that the user is certain the file has been claimed. This is a feature which would be useful when sending files in a business environment.</w:t>
       </w:r>
+      <w:r>
+        <w:t xml:space="preserve"> (Added as a suggestion by my </w:t>
+      </w:r>
+      <w:r>
+        <w:t>Dad</w:t>
+      </w:r>
+      <w:r>
+        <w:t xml:space="preserve"> who works for Infineon (Infineon 2018))</w:t>
+      </w:r>
     </w:p>
     <w:p>
       <w:pPr>
@@ -810,28 +819,22 @@
         </w:numPr>
       </w:pPr>
       <w:r>
-        <w:t xml:space="preserve">Garbage collection – </w:t>
-      </w:r>
-      <w:r>
-        <w:t>This feature</w:t>
-      </w:r>
-      <w:r>
-        <w:t xml:space="preserve"> is almost mandatory when dealing with files on the server; if a user uploads a file and nobody claims the download</w:t>
-      </w:r>
-      <w:r>
-        <w:t xml:space="preserve"> then we are left with a file on the server permanently. This feature means that if there </w:t>
-      </w:r>
-      <w:r>
-        <w:t>are</w:t>
-      </w:r>
-      <w:r>
-        <w:t xml:space="preserve"> a</w:t>
-      </w:r>
-      <w:r>
-        <w:t xml:space="preserve">ny unclaimed downloads </w:t>
-      </w:r>
-      <w:r>
-        <w:t xml:space="preserve">remaining from when the server was last run they will be removed automatically. </w:t>
+        <w:t>Garbage collection –</w:t>
+      </w:r>
+      <w:r>
+        <w:t xml:space="preserve"> This is an important feature when handling files; this is because if the user chooses not to download a file then it will remain on the server indefinitely. </w:t>
+      </w:r>
+      <w:r>
+        <w:t xml:space="preserve"> </w:t>
+      </w:r>
+      <w:r>
+        <w:t xml:space="preserve">This is also the feature </w:t>
+      </w:r>
+      <w:r>
+        <w:t>which removes files after an hour.</w:t>
+      </w:r>
+      <w:r>
+        <w:t xml:space="preserve"> </w:t>
       </w:r>
     </w:p>
     <w:p>
@@ -903,24 +906,17 @@
           </wp:anchor>
         </w:drawing>
       </w:r>
-      <w:proofErr w:type="spellStart"/>
       <w:r>
         <w:t>qrcode</w:t>
       </w:r>
-      <w:proofErr w:type="spellEnd"/>
       <w:r>
         <w:t xml:space="preserve"> – Once a user has uploaded a file to the server </w:t>
       </w:r>
       <w:r>
-        <w:t xml:space="preserve">they will be sent a share page which contains a URL to the download file. There will also be a QR code on that page which will mean that the user can share files with friends who are on their phones. This simply means that the user will not have to type the URL which contains a random </w:t>
-      </w:r>
-      <w:proofErr w:type="spellStart"/>
-      <w:r>
-        <w:t>uuid</w:t>
-      </w:r>
-      <w:proofErr w:type="spellEnd"/>
-      <w:r>
-        <w:t xml:space="preserve"> on their phone.</w:t>
+        <w:t>they will be sent a share page</w:t>
+      </w:r>
+      <w:r>
+        <w:t xml:space="preserve"> which has a QRCode which contains the URL to the download page inside. </w:t>
       </w:r>
     </w:p>
     <w:p>
@@ -932,31 +928,17 @@
         </w:numPr>
       </w:pPr>
       <w:r>
-        <w:lastRenderedPageBreak/>
         <w:t>Secure handling of passwords – The web appl</w:t>
       </w:r>
       <w:r>
-        <w:t xml:space="preserve">ication uses the NodeJS module </w:t>
-      </w:r>
-      <w:proofErr w:type="spellStart"/>
-      <w:r>
-        <w:t>b</w:t>
-      </w:r>
-      <w:r>
-        <w:t>crypt</w:t>
-      </w:r>
-      <w:proofErr w:type="spellEnd"/>
-      <w:r>
-        <w:t xml:space="preserve"> </w:t>
-      </w:r>
-      <w:r>
-        <w:t>(</w:t>
-      </w:r>
-      <w:proofErr w:type="spellStart"/>
-      <w:r>
-        <w:t>bcrypt</w:t>
-      </w:r>
-      <w:proofErr w:type="spellEnd"/>
+        <w:t>ication uses the NodeJS module b</w:t>
+      </w:r>
+      <w:r>
+        <w:t xml:space="preserve">crypt </w:t>
+      </w:r>
+      <w:r>
+        <w:t>(bcrypt</w:t>
+      </w:r>
       <w:r>
         <w:t xml:space="preserve"> 2018</w:t>
       </w:r>
@@ -976,6 +958,7 @@
         </w:numPr>
       </w:pPr>
       <w:r>
+        <w:lastRenderedPageBreak/>
         <w:t xml:space="preserve">Persistent Data – Since all the relevant data is stored in the SQLite3 database the Express routes to files can be restored after a server restart. This means that </w:t>
       </w:r>
       <w:r>
@@ -1064,67 +1047,22 @@
         <w:t xml:space="preserve">SQLite3 </w:t>
       </w:r>
       <w:r>
-        <w:t>(</w:t>
-      </w:r>
-      <w:proofErr w:type="spellStart"/>
-      <w:r>
-        <w:t>sqlite</w:t>
-      </w:r>
-      <w:proofErr w:type="spellEnd"/>
-      <w:r>
-        <w:t xml:space="preserve"> 2018) </w:t>
-      </w:r>
-      <w:r>
-        <w:t xml:space="preserve">– </w:t>
-      </w:r>
-      <w:r>
-        <w:t xml:space="preserve">SQLite is used in my website to </w:t>
-      </w:r>
-      <w:r>
-        <w:t xml:space="preserve">store the hashed passwords used </w:t>
-      </w:r>
-      <w:r>
-        <w:t xml:space="preserve">to </w:t>
-      </w:r>
-      <w:r>
-        <w:t xml:space="preserve">encrypt files. </w:t>
-      </w:r>
-      <w:r>
-        <w:t xml:space="preserve">I’ve used the </w:t>
-      </w:r>
-      <w:proofErr w:type="spellStart"/>
-      <w:r>
-        <w:t>bcrypt</w:t>
-      </w:r>
-      <w:proofErr w:type="spellEnd"/>
-      <w:r>
-        <w:t xml:space="preserve"> (</w:t>
-      </w:r>
-      <w:proofErr w:type="spellStart"/>
-      <w:r>
-        <w:t>bcrypt</w:t>
-      </w:r>
-      <w:proofErr w:type="spellEnd"/>
-      <w:r>
-        <w:t xml:space="preserve"> 2018) module for password hashing. </w:t>
-      </w:r>
-      <w:r>
-        <w:t>When the user enters their password into the download page it will be compared to the one in the database.</w:t>
-      </w:r>
-      <w:r>
-        <w:t xml:space="preserve"> </w:t>
-      </w:r>
-      <w:r>
-        <w:t xml:space="preserve">I have normalised the database as well. I did this by separating the database into two separate tables. </w:t>
-      </w:r>
-      <w:r>
-        <w:t xml:space="preserve">I have a single table which stores the passwords along with the file paths and another table containing the </w:t>
-      </w:r>
-      <w:r>
-        <w:t>user’s</w:t>
-      </w:r>
-      <w:r>
-        <w:t xml:space="preserve"> id and optionally their email.</w:t>
+        <w:t xml:space="preserve">(sqlite 2018) </w:t>
+      </w:r>
+      <w:r>
+        <w:t>–</w:t>
+      </w:r>
+      <w:r>
+        <w:t xml:space="preserve"> SQLite is the database that I have used to make data persistent on my website. </w:t>
+      </w:r>
+      <w:r>
+        <w:t xml:space="preserve">The website uses a </w:t>
+      </w:r>
+      <w:r>
+        <w:t>three-stage</w:t>
+      </w:r>
+      <w:r>
+        <w:t xml:space="preserve"> normalised database which is connected using foreign keys.</w:t>
       </w:r>
     </w:p>
     <w:p>
@@ -1232,8 +1170,6 @@
           </wp:inline>
         </w:drawing>
       </w:r>
-      <w:bookmarkStart w:id="0" w:name="_GoBack"/>
-      <w:bookmarkEnd w:id="0"/>
     </w:p>
     <w:p>
       <w:r>
@@ -1300,7 +1236,6 @@
         <w:rPr>
           <w:u w:val="single"/>
         </w:rPr>
-        <w:lastRenderedPageBreak/>
         <w:t>Discuss any issues you came across</w:t>
       </w:r>
       <w:r>
@@ -1321,23 +1256,7 @@
         <w:t xml:space="preserve">overcame </w:t>
       </w:r>
       <w:r>
-        <w:t xml:space="preserve">these issues with the use of a node module called </w:t>
-      </w:r>
-      <w:proofErr w:type="spellStart"/>
-      <w:r>
-        <w:t>uuid</w:t>
-      </w:r>
-      <w:proofErr w:type="spellEnd"/>
-      <w:r>
-        <w:t xml:space="preserve"> (</w:t>
-      </w:r>
-      <w:proofErr w:type="spellStart"/>
-      <w:r>
-        <w:t>uuid</w:t>
-      </w:r>
-      <w:proofErr w:type="spellEnd"/>
-      <w:r>
-        <w:t xml:space="preserve"> 2018)</w:t>
+        <w:t>these issues with the use of a node module called uuid (uuid 2018)</w:t>
       </w:r>
       <w:r>
         <w:t xml:space="preserve">. This module </w:t>
@@ -1346,10 +1265,11 @@
         <w:t xml:space="preserve">allowed me to create a unique identifier for each separate </w:t>
       </w:r>
       <w:r>
-        <w:t>user’s</w:t>
-      </w:r>
-      <w:r>
-        <w:t xml:space="preserve"> files. </w:t>
+        <w:lastRenderedPageBreak/>
+        <w:t>transaction</w:t>
+      </w:r>
+      <w:r>
+        <w:t xml:space="preserve">. </w:t>
       </w:r>
       <w:r>
         <w:t>This neatly and quickly solved the issue of concurrency</w:t>
@@ -1366,38 +1286,40 @@
     </w:p>
     <w:p>
       <w:r>
-        <w:t xml:space="preserve">Storing password is one issue which I needed to overcome. In the end I use a NodeJS module called </w:t>
-      </w:r>
-      <w:proofErr w:type="spellStart"/>
+        <w:t>Storing password is one issue which I needed to overcome. In the end I use</w:t>
+      </w:r>
+      <w:r>
+        <w:t>d</w:t>
+      </w:r>
+      <w:r>
+        <w:t xml:space="preserve"> a NodeJS module called </w:t>
+      </w:r>
       <w:r>
         <w:t>bc</w:t>
       </w:r>
       <w:r>
-        <w:t>rypt</w:t>
-      </w:r>
-      <w:proofErr w:type="spellEnd"/>
+        <w:t xml:space="preserve">rypt </w:t>
+      </w:r>
+      <w:r>
+        <w:t>(bcrypt 2018)</w:t>
+      </w:r>
       <w:r>
         <w:t xml:space="preserve"> </w:t>
       </w:r>
       <w:r>
-        <w:t>(</w:t>
-      </w:r>
-      <w:proofErr w:type="spellStart"/>
-      <w:r>
-        <w:t>bcrypt</w:t>
-      </w:r>
-      <w:proofErr w:type="spellEnd"/>
-      <w:r>
-        <w:t xml:space="preserve"> 2018)</w:t>
-      </w:r>
-      <w:r>
-        <w:t xml:space="preserve"> </w:t>
-      </w:r>
-      <w:r>
         <w:t>which allowed me to hash passwords</w:t>
       </w:r>
       <w:r>
-        <w:t>. I could then securely compare passwords to determine if the user should have access to the file download. This was an extra layer of security as well as the file encryption.</w:t>
+        <w:t xml:space="preserve">. I could then securely compare passwords to determine if the user should have access to the file download. </w:t>
+      </w:r>
+      <w:r>
+        <w:t xml:space="preserve">The database </w:t>
+      </w:r>
+      <w:r>
+        <w:t>NEVER</w:t>
+      </w:r>
+      <w:r>
+        <w:t xml:space="preserve"> contains any plain text passwords.</w:t>
       </w:r>
     </w:p>
     <w:p>
@@ -1426,23 +1348,7 @@
         <w:t xml:space="preserve"> which </w:t>
       </w:r>
       <w:r>
-        <w:t xml:space="preserve">allows them access to the file. I used several different Node modules and self-written modules in conjunction to solve this issue. These modules were </w:t>
-      </w:r>
-      <w:proofErr w:type="spellStart"/>
-      <w:r>
-        <w:t>uuid</w:t>
-      </w:r>
-      <w:proofErr w:type="spellEnd"/>
-      <w:r>
-        <w:t xml:space="preserve"> (</w:t>
-      </w:r>
-      <w:proofErr w:type="spellStart"/>
-      <w:r>
-        <w:t>uuid</w:t>
-      </w:r>
-      <w:proofErr w:type="spellEnd"/>
-      <w:r>
-        <w:t xml:space="preserve"> 2018), node-schedule (node-schedule 2018)</w:t>
+        <w:t>allows them access to the file. I used several different Node modules and self-written modules in conjunction to solve this issue. These modules were uuid (uuid 2018), node-schedule (node-schedule 2018)</w:t>
       </w:r>
       <w:r>
         <w:t xml:space="preserve">, </w:t>
@@ -1477,30 +1383,35 @@
           <w:numId w:val="2"/>
         </w:numPr>
       </w:pPr>
-      <w:proofErr w:type="spellStart"/>
-      <w:r>
-        <w:t>uuid</w:t>
-      </w:r>
-      <w:proofErr w:type="spellEnd"/>
-      <w:r>
-        <w:t xml:space="preserve"> – The </w:t>
-      </w:r>
-      <w:proofErr w:type="spellStart"/>
-      <w:r>
-        <w:t>uuid</w:t>
-      </w:r>
-      <w:proofErr w:type="spellEnd"/>
-      <w:r>
-        <w:t xml:space="preserve"> module allowed me to create a unique id which used for the actual URL.</w:t>
-      </w:r>
-      <w:r>
-        <w:t xml:space="preserve"> This make sure that I have </w:t>
-      </w:r>
-      <w:r>
-        <w:t>don’t have</w:t>
-      </w:r>
-      <w:r>
-        <w:t xml:space="preserve"> conflicting URL’s.</w:t>
+      <w:r>
+        <w:t>uuid – The uuid module allowed me to create a unique id which used for the actual URL.</w:t>
+      </w:r>
+      <w:r>
+        <w:t xml:space="preserve"> This </w:t>
+      </w:r>
+      <w:r>
+        <w:t>m</w:t>
+      </w:r>
+      <w:r>
+        <w:t>akes</w:t>
+      </w:r>
+      <w:r>
+        <w:t xml:space="preserve"> sure that I have </w:t>
+      </w:r>
+      <w:r>
+        <w:t xml:space="preserve">never </w:t>
+      </w:r>
+      <w:r>
+        <w:t>have</w:t>
+      </w:r>
+      <w:r>
+        <w:t xml:space="preserve"> </w:t>
+      </w:r>
+      <w:r>
+        <w:t xml:space="preserve">any </w:t>
+      </w:r>
+      <w:r>
+        <w:t>conflicting URL’s.</w:t>
       </w:r>
     </w:p>
     <w:p>
@@ -1554,7 +1465,13 @@
         </w:numPr>
       </w:pPr>
       <w:r>
-        <w:t>route-remover – This is a module which I wrote which allows the complete removal of express routes. The route is removed by its path.</w:t>
+        <w:t>route-remover – This is a module which I wrote which allows the complete removal of express routes</w:t>
+      </w:r>
+      <w:r>
+        <w:t xml:space="preserve"> by their available path.</w:t>
+      </w:r>
+      <w:r>
+        <w:t xml:space="preserve"> </w:t>
       </w:r>
     </w:p>
     <w:p>
@@ -1595,7 +1512,13 @@
         <w:t>powerful</w:t>
       </w:r>
       <w:r>
-        <w:t xml:space="preserve"> websites with a very little amount of code.</w:t>
+        <w:t xml:space="preserve"> websites </w:t>
+      </w:r>
+      <w:r>
+        <w:t>which don’t bottleneck and force users to wait</w:t>
+      </w:r>
+      <w:r>
+        <w:t>.</w:t>
       </w:r>
     </w:p>
     <w:p>
@@ -1608,57 +1531,29 @@
       <w:r>
         <w:t xml:space="preserve"> the </w:t>
       </w:r>
-      <w:proofErr w:type="spellStart"/>
       <w:r>
         <w:t>qrcode</w:t>
       </w:r>
-      <w:proofErr w:type="spellEnd"/>
-      <w:r>
-        <w:t xml:space="preserve"> for my share page I found a Node module called </w:t>
-      </w:r>
-      <w:proofErr w:type="spellStart"/>
+      <w:r>
+        <w:t xml:space="preserve"> for my share page I found a Node module called qrcode (qrcode 2018)</w:t>
+      </w:r>
+      <w:r>
+        <w:t xml:space="preserve"> which allowed me to </w:t>
+      </w:r>
+      <w:r>
+        <w:t>easily</w:t>
+      </w:r>
+      <w:r>
+        <w:t xml:space="preserve"> create a </w:t>
+      </w:r>
       <w:r>
         <w:t>qrcode</w:t>
       </w:r>
-      <w:proofErr w:type="spellEnd"/>
-      <w:r>
-        <w:t xml:space="preserve"> (</w:t>
-      </w:r>
-      <w:proofErr w:type="spellStart"/>
-      <w:r>
-        <w:t>qrcode</w:t>
-      </w:r>
-      <w:proofErr w:type="spellEnd"/>
-      <w:r>
-        <w:t xml:space="preserve"> 2018)</w:t>
-      </w:r>
-      <w:r>
-        <w:t xml:space="preserve"> which allowed me to </w:t>
-      </w:r>
-      <w:r>
-        <w:t>easily</w:t>
-      </w:r>
-      <w:r>
-        <w:t xml:space="preserve"> create a </w:t>
-      </w:r>
-      <w:proofErr w:type="spellStart"/>
-      <w:r>
-        <w:t>qrcode</w:t>
-      </w:r>
-      <w:proofErr w:type="spellEnd"/>
       <w:r>
         <w:t>.</w:t>
       </w:r>
       <w:r>
-        <w:t xml:space="preserve"> The </w:t>
-      </w:r>
-      <w:proofErr w:type="spellStart"/>
-      <w:r>
-        <w:t>qrcode</w:t>
-      </w:r>
-      <w:proofErr w:type="spellEnd"/>
-      <w:r>
-        <w:t xml:space="preserve"> was already base64 encoded. This allowed me to simply use es6-renderer to place it on my share page.</w:t>
+        <w:t xml:space="preserve"> The qrcode was already base64 encoded. This allowed me to simply use es6-renderer to place it on my share page.</w:t>
       </w:r>
     </w:p>
     <w:p>
@@ -1683,7 +1578,6 @@
         </w:numPr>
       </w:pPr>
       <w:r>
-        <w:lastRenderedPageBreak/>
         <w:t>Time limit – The user could decide how long they want files to remain of the host server at the time of upload.</w:t>
       </w:r>
       <w:r>
@@ -1714,6 +1608,7 @@
         </w:numPr>
       </w:pPr>
       <w:r>
+        <w:lastRenderedPageBreak/>
         <w:t>If I had more time to work on the website I would like to give it full responsive web functionality. This would allow users on mobile devices to use the file sharing service.</w:t>
       </w:r>
       <w:r>
@@ -1768,7 +1663,15 @@
         <w:t>refine my skills which JavaScript, HTML and CSS. These are all skills which I will need in an industry environment.</w:t>
       </w:r>
       <w:r>
-        <w:t xml:space="preserve"> I have been able to make a website which effective and does everything that I wanted it to do</w:t>
+        <w:t xml:space="preserve"> I have been able to make a website which</w:t>
+      </w:r>
+      <w:r>
+        <w:t xml:space="preserve"> is</w:t>
+      </w:r>
+      <w:bookmarkStart w:id="0" w:name="_GoBack"/>
+      <w:bookmarkEnd w:id="0"/>
+      <w:r>
+        <w:t xml:space="preserve"> effective and does everything that I wanted it to do</w:t>
       </w:r>
       <w:r>
         <w:t>; my website had a complex and interesting backend while maintaining a simple and effective user interface.</w:t>
@@ -1787,37 +1690,19 @@
         <w:t>NodeJS is a JavaScript runtime which is based on Google Chrome’s V8 JavaScript Engine.  [Online] Available at ‘</w:t>
       </w:r>
       <w:r>
-        <w:t>https://nodejs.org/</w:t>
-      </w:r>
-      <w:proofErr w:type="spellStart"/>
-      <w:r>
-        <w:t>en</w:t>
-      </w:r>
-      <w:proofErr w:type="spellEnd"/>
-      <w:r>
-        <w:t>/</w:t>
+        <w:t>https://nodejs.org/en/</w:t>
       </w:r>
       <w:r>
         <w:t>’.</w:t>
       </w:r>
     </w:p>
     <w:p>
-      <w:proofErr w:type="spellStart"/>
-      <w:r>
-        <w:t>uuid</w:t>
-      </w:r>
-      <w:proofErr w:type="spellEnd"/>
-      <w:r>
-        <w:t xml:space="preserve"> [Online] Available at ‘</w:t>
-      </w:r>
-      <w:r>
-        <w:t>https://www.npmjs.com/package/</w:t>
-      </w:r>
-      <w:proofErr w:type="spellStart"/>
-      <w:r>
-        <w:t>uuid</w:t>
-      </w:r>
-      <w:proofErr w:type="spellEnd"/>
+      <w:r>
+        <w:t>uuid [Online] Available at ‘</w:t>
+      </w:r>
+      <w:r>
+        <w:t>https://www.npmjs.com/package/uuid</w:t>
+      </w:r>
       <w:r>
         <w:t>’</w:t>
       </w:r>
@@ -1845,43 +1730,23 @@
       </w:r>
     </w:p>
     <w:p>
-      <w:proofErr w:type="spellStart"/>
-      <w:r>
-        <w:t>bcrypt</w:t>
-      </w:r>
-      <w:proofErr w:type="spellEnd"/>
-      <w:r>
-        <w:t xml:space="preserve"> [Online] Available at ‘</w:t>
-      </w:r>
-      <w:r>
-        <w:t>https://www.npmjs.com/package/</w:t>
-      </w:r>
-      <w:proofErr w:type="spellStart"/>
-      <w:r>
-        <w:t>bcrypt</w:t>
-      </w:r>
-      <w:proofErr w:type="spellEnd"/>
+      <w:r>
+        <w:t>bcrypt [Online] Available at ‘</w:t>
+      </w:r>
+      <w:r>
+        <w:t>https://www.npmjs.com/package/bcrypt</w:t>
+      </w:r>
       <w:r>
         <w:t>’</w:t>
       </w:r>
     </w:p>
     <w:p>
-      <w:proofErr w:type="spellStart"/>
-      <w:r>
-        <w:t>qrcode</w:t>
-      </w:r>
-      <w:proofErr w:type="spellEnd"/>
-      <w:r>
-        <w:t xml:space="preserve"> [Online] Available at ‘</w:t>
-      </w:r>
-      <w:r>
-        <w:t>https://www.npmjs.com/package/</w:t>
-      </w:r>
-      <w:proofErr w:type="spellStart"/>
-      <w:r>
-        <w:t>qrcode</w:t>
-      </w:r>
-      <w:proofErr w:type="spellEnd"/>
+      <w:r>
+        <w:t>qrcode [Online] Available at ‘</w:t>
+      </w:r>
+      <w:r>
+        <w:t>https://www.npmjs.com/package/qrcode</w:t>
+      </w:r>
       <w:r>
         <w:t>’</w:t>
       </w:r>
@@ -1892,6 +1757,17 @@
       </w:r>
       <w:r>
         <w:t>https://www.sqlite.org/index.html</w:t>
+      </w:r>
+      <w:r>
+        <w:t>’</w:t>
+      </w:r>
+    </w:p>
+    <w:p>
+      <w:r>
+        <w:t>Infineon [Online] Available at ‘</w:t>
+      </w:r>
+      <w:r>
+        <w:t>https://www.infineon.com/</w:t>
       </w:r>
       <w:r>
         <w:t>’</w:t>

</xml_diff>

<commit_message>
Updated report to hopefully fulfill more of the requirements
</commit_message>
<xml_diff>
--- a/report.docx
+++ b/report.docx
@@ -10,7 +10,6 @@
           <w:docPartUnique/>
         </w:docPartObj>
       </w:sdtPr>
-      <w:sdtEndPr/>
       <w:sdtContent>
         <w:p>
           <w:r>
@@ -108,7 +107,6 @@
                                     <w:dataBinding w:prefixMappings="xmlns:ns0='http://purl.org/dc/elements/1.1/' xmlns:ns1='http://schemas.openxmlformats.org/package/2006/metadata/core-properties' " w:xpath="/ns1:coreProperties[1]/ns0:title[1]" w:storeItemID="{6C3C8BC8-F283-45AE-878A-BAB7291924A1}"/>
                                     <w:text/>
                                   </w:sdtPr>
-                                  <w:sdtEndPr/>
                                   <w:sdtContent>
                                     <w:r>
                                       <w:rPr>
@@ -134,7 +132,6 @@
                                   <w:dataBinding w:prefixMappings="xmlns:ns0='http://purl.org/dc/elements/1.1/' xmlns:ns1='http://schemas.openxmlformats.org/package/2006/metadata/core-properties' " w:xpath="/ns1:coreProperties[1]/ns0:subject[1]" w:storeItemID="{6C3C8BC8-F283-45AE-878A-BAB7291924A1}"/>
                                   <w:text/>
                                 </w:sdtPr>
-                                <w:sdtEndPr/>
                                 <w:sdtContent>
                                   <w:p>
                                     <w:pPr>
@@ -171,7 +168,6 @@
                                   <w:dataBinding w:prefixMappings="xmlns:ns0='http://purl.org/dc/elements/1.1/' xmlns:ns1='http://schemas.openxmlformats.org/package/2006/metadata/core-properties' " w:xpath="/ns1:coreProperties[1]/ns0:creator[1]" w:storeItemID="{6C3C8BC8-F283-45AE-878A-BAB7291924A1}"/>
                                   <w:text/>
                                 </w:sdtPr>
-                                <w:sdtEndPr/>
                                 <w:sdtContent>
                                   <w:p>
                                     <w:pPr>
@@ -287,7 +283,6 @@
                               <w:dataBinding w:prefixMappings="xmlns:ns0='http://purl.org/dc/elements/1.1/' xmlns:ns1='http://schemas.openxmlformats.org/package/2006/metadata/core-properties' " w:xpath="/ns1:coreProperties[1]/ns0:title[1]" w:storeItemID="{6C3C8BC8-F283-45AE-878A-BAB7291924A1}"/>
                               <w:text/>
                             </w:sdtPr>
-                            <w:sdtEndPr/>
                             <w:sdtContent>
                               <w:r>
                                 <w:rPr>
@@ -313,7 +308,6 @@
                             <w:dataBinding w:prefixMappings="xmlns:ns0='http://purl.org/dc/elements/1.1/' xmlns:ns1='http://schemas.openxmlformats.org/package/2006/metadata/core-properties' " w:xpath="/ns1:coreProperties[1]/ns0:subject[1]" w:storeItemID="{6C3C8BC8-F283-45AE-878A-BAB7291924A1}"/>
                             <w:text/>
                           </w:sdtPr>
-                          <w:sdtEndPr/>
                           <w:sdtContent>
                             <w:p>
                               <w:pPr>
@@ -350,7 +344,6 @@
                             <w:dataBinding w:prefixMappings="xmlns:ns0='http://purl.org/dc/elements/1.1/' xmlns:ns1='http://schemas.openxmlformats.org/package/2006/metadata/core-properties' " w:xpath="/ns1:coreProperties[1]/ns0:creator[1]" w:storeItemID="{6C3C8BC8-F283-45AE-878A-BAB7291924A1}"/>
                             <w:text/>
                           </w:sdtPr>
-                          <w:sdtEndPr/>
                           <w:sdtContent>
                             <w:p>
                               <w:pPr>
@@ -572,7 +565,13 @@
     </w:p>
     <w:p>
       <w:r>
-        <w:t>During this module I was asked to create a website using modern web development techniques. These include NodeJS (NodeJS 2018), HTML</w:t>
+        <w:t>During this module we were</w:t>
+      </w:r>
+      <w:r>
+        <w:t xml:space="preserve"> </w:t>
+      </w:r>
+      <w:r>
+        <w:t>asked to create a website using modern web development techniques. These include NodeJS (NodeJS 2018), HTML</w:t>
       </w:r>
       <w:r>
         <w:t xml:space="preserve"> and CSS</w:t>
@@ -584,96 +583,28 @@
         <w:t>user’s</w:t>
       </w:r>
       <w:r>
-        <w:t xml:space="preserve"> privacy.</w:t>
-      </w:r>
-    </w:p>
-    <w:p>
-      <w:pPr>
-        <w:rPr>
-          <w:u w:val="single"/>
-        </w:rPr>
-      </w:pPr>
-      <w:r>
-        <w:rPr>
-          <w:u w:val="single"/>
-        </w:rPr>
-        <w:t>What website did I create?</w:t>
-      </w:r>
-    </w:p>
-    <w:p>
-      <w:r>
-        <w:t xml:space="preserve">I </w:t>
-      </w:r>
-      <w:r>
-        <w:t xml:space="preserve">have </w:t>
-      </w:r>
-      <w:r>
-        <w:t>created a website which allows users to share files over the internet. This website has a focus on the user’s privacy by enforcing the use of a password to encrypt and decrypt files.</w:t>
-      </w:r>
-      <w:r>
-        <w:t xml:space="preserve"> </w:t>
-      </w:r>
-      <w:r>
-        <w:t>Files which are shared using my website will not hang around on the internet forever because they will be purged from the host server after a determined set of time</w:t>
-      </w:r>
-      <w:r>
-        <w:t>; t</w:t>
-      </w:r>
-      <w:r>
-        <w:t>his means that the user has peace of mind</w:t>
-      </w:r>
-      <w:r>
-        <w:t xml:space="preserve"> when sharing their </w:t>
-      </w:r>
-      <w:r>
-        <w:t>sensitive information</w:t>
+        <w:t xml:space="preserve"> privacy</w:t>
+      </w:r>
+      <w:r>
+        <w:t>; this is accomplished by enforcing the use of passwords. Files are also removed from the server once they have been up for an hour</w:t>
+      </w:r>
+      <w:r>
+        <w:t xml:space="preserve"> or after the first time they are downloaded</w:t>
       </w:r>
       <w:r>
         <w:t>.</w:t>
       </w:r>
       <w:r>
-        <w:t xml:space="preserve"> The website has a clean modern user interface which should be simple to use for first time users yet powerful enough for regular users.</w:t>
-      </w:r>
-    </w:p>
-    <w:p>
-      <w:pPr>
-        <w:rPr>
-          <w:u w:val="single"/>
-        </w:rPr>
-      </w:pPr>
-      <w:r>
-        <w:rPr>
-          <w:u w:val="single"/>
-        </w:rPr>
-        <w:t>Methodology</w:t>
-      </w:r>
-    </w:p>
-    <w:p>
-      <w:r>
-        <w:t>During this project I decided to play to my strengths as an engineer and focus on making a</w:t>
-      </w:r>
-      <w:r>
-        <w:t>n</w:t>
-      </w:r>
-      <w:r>
-        <w:t xml:space="preserve"> application which has a more complex </w:t>
-      </w:r>
-      <w:r>
-        <w:t xml:space="preserve">backend. The front end of my website is quite minimalistic </w:t>
-      </w:r>
-      <w:r>
-        <w:t>however</w:t>
-      </w:r>
-      <w:r>
-        <w:t xml:space="preserve"> very functional. </w:t>
-      </w:r>
-    </w:p>
-    <w:p>
-      <w:pPr>
-        <w:rPr>
-          <w:u w:val="single"/>
-        </w:rPr>
-      </w:pPr>
+        <w:t xml:space="preserve"> My website has a clean and modern interface which </w:t>
+      </w:r>
+      <w:r>
+        <w:t>is</w:t>
+      </w:r>
+      <w:r>
+        <w:t xml:space="preserve"> simple yet powerful.</w:t>
+      </w:r>
+    </w:p>
+    <w:p>
       <w:r>
         <w:rPr>
           <w:u w:val="single"/>
@@ -699,7 +630,13 @@
         </w:rPr>
       </w:pPr>
       <w:r>
-        <w:t>Time limit – Files on the server will only be stored for a predetermined set of time. In my website I currently have a scheduled task to delete the unclaimed downloads after an hour.</w:t>
+        <w:t xml:space="preserve">Time limit – </w:t>
+      </w:r>
+      <w:r>
+        <w:t xml:space="preserve">Files will be removed from the server after an hour. </w:t>
+      </w:r>
+      <w:r>
+        <w:t>This gives the user peace of mind.</w:t>
       </w:r>
     </w:p>
     <w:p>
@@ -720,7 +657,10 @@
         <w:t xml:space="preserve"> </w:t>
       </w:r>
       <w:r>
-        <w:t xml:space="preserve">When the user uploads a file to the server it will be encrypted using the user’s password. This feature means while the users files are stored on the host server they can’t be viewed by anybody. </w:t>
+        <w:t>When the user uploads a file to the server it will be encry</w:t>
+      </w:r>
+      <w:r>
+        <w:t xml:space="preserve">pted using the user’s password </w:t>
       </w:r>
       <w:r>
         <w:t>(</w:t>
@@ -730,6 +670,9 @@
       </w:r>
       <w:r>
         <w:t xml:space="preserve"> only detail that is preserved is the filename)</w:t>
+      </w:r>
+      <w:r>
+        <w:t>.</w:t>
       </w:r>
     </w:p>
     <w:p>
@@ -798,7 +741,7 @@
         <w:t>Email receipt – After the user has shared their file using the service</w:t>
       </w:r>
       <w:r>
-        <w:t xml:space="preserve"> and the recipient has downloaded the file an optional email receipt will be formatted and sent to the user which uploaded the file. This means that the user is certain the file has been claimed. This is a feature which would be useful when sending files in a business environment.</w:t>
+        <w:t xml:space="preserve"> and the recipient has downloaded the file an optional email receipt will be formatted and sent to the user which uploaded the file. This is a feature which would be useful when sending files in a business environment.</w:t>
       </w:r>
       <w:r>
         <w:t xml:space="preserve"> (Added as a suggestion by my </w:t>
@@ -822,19 +765,10 @@
         <w:t>Garbage collection –</w:t>
       </w:r>
       <w:r>
-        <w:t xml:space="preserve"> This is an important feature when handling files; this is because if the user chooses not to download a file then it will remain on the server indefinitely. </w:t>
-      </w:r>
-      <w:r>
-        <w:t xml:space="preserve"> </w:t>
-      </w:r>
-      <w:r>
-        <w:t xml:space="preserve">This is also the feature </w:t>
-      </w:r>
-      <w:r>
-        <w:t>which removes files after an hour.</w:t>
-      </w:r>
-      <w:r>
-        <w:t xml:space="preserve"> </w:t>
+        <w:t xml:space="preserve"> This is an important feature when handling files; if the user chooses not to download a file then it will remain on the server indefinitely. </w:t>
+      </w:r>
+      <w:r>
+        <w:t>The garbage collection negates this issue.</w:t>
       </w:r>
     </w:p>
     <w:p>
@@ -906,9 +840,11 @@
           </wp:anchor>
         </w:drawing>
       </w:r>
+      <w:proofErr w:type="spellStart"/>
       <w:r>
         <w:t>qrcode</w:t>
       </w:r>
+      <w:proofErr w:type="spellEnd"/>
       <w:r>
         <w:t xml:space="preserve"> – Once a user has uploaded a file to the server </w:t>
       </w:r>
@@ -916,7 +852,15 @@
         <w:t>they will be sent a share page</w:t>
       </w:r>
       <w:r>
-        <w:t xml:space="preserve"> which has a QRCode which contains the URL to the download page inside. </w:t>
+        <w:t xml:space="preserve"> which has a </w:t>
+      </w:r>
+      <w:proofErr w:type="spellStart"/>
+      <w:r>
+        <w:t>QRCode</w:t>
+      </w:r>
+      <w:proofErr w:type="spellEnd"/>
+      <w:r>
+        <w:t xml:space="preserve"> which contains the URL to the download page inside. </w:t>
       </w:r>
     </w:p>
     <w:p>
@@ -931,14 +875,27 @@
         <w:t>Secure handling of passwords – The web appl</w:t>
       </w:r>
       <w:r>
-        <w:t>ication uses the NodeJS module b</w:t>
-      </w:r>
-      <w:r>
-        <w:t xml:space="preserve">crypt </w:t>
-      </w:r>
-      <w:r>
-        <w:t>(bcrypt</w:t>
-      </w:r>
+        <w:t xml:space="preserve">ication uses the NodeJS module </w:t>
+      </w:r>
+      <w:proofErr w:type="spellStart"/>
+      <w:r>
+        <w:t>b</w:t>
+      </w:r>
+      <w:r>
+        <w:t>crypt</w:t>
+      </w:r>
+      <w:proofErr w:type="spellEnd"/>
+      <w:r>
+        <w:t xml:space="preserve"> </w:t>
+      </w:r>
+      <w:r>
+        <w:t>(</w:t>
+      </w:r>
+      <w:proofErr w:type="spellStart"/>
+      <w:r>
+        <w:t>bcrypt</w:t>
+      </w:r>
+      <w:proofErr w:type="spellEnd"/>
       <w:r>
         <w:t xml:space="preserve"> 2018</w:t>
       </w:r>
@@ -958,7 +915,6 @@
         </w:numPr>
       </w:pPr>
       <w:r>
-        <w:lastRenderedPageBreak/>
         <w:t xml:space="preserve">Persistent Data – Since all the relevant data is stored in the SQLite3 database the Express routes to files can be restored after a server restart. This means that </w:t>
       </w:r>
       <w:r>
@@ -1010,13 +966,7 @@
         <w:t>JavaScript runtime which is built on Google Chrome’s V8 engine.</w:t>
       </w:r>
       <w:r>
-        <w:t xml:space="preserve"> This is the language that I have used in conjunction with th</w:t>
-      </w:r>
-      <w:r>
-        <w:t>e Express framework to create my</w:t>
-      </w:r>
-      <w:r>
-        <w:t xml:space="preserve"> website.</w:t>
+        <w:t xml:space="preserve"> In my opinion this is a better alternative to using web development languages such as PHP because it can be more secure and uses the language of the web (JavaScript).</w:t>
       </w:r>
       <w:r>
         <w:t xml:space="preserve"> </w:t>
@@ -1041,13 +991,55 @@
       <w:r>
         <w:t xml:space="preserve"> privately share files.</w:t>
       </w:r>
+      <w:r>
+        <w:t xml:space="preserve"> I </w:t>
+      </w:r>
+      <w:r>
+        <w:lastRenderedPageBreak/>
+        <w:t xml:space="preserve">think that Express is a great alternative to </w:t>
+      </w:r>
+      <w:r>
+        <w:t>other frameworks such as Flask</w:t>
+      </w:r>
+      <w:r>
+        <w:t xml:space="preserve"> (Flask 2018)</w:t>
+      </w:r>
+      <w:r>
+        <w:t xml:space="preserve"> and Django</w:t>
+      </w:r>
+      <w:r>
+        <w:t xml:space="preserve"> (Django 2018)</w:t>
+      </w:r>
+      <w:r>
+        <w:t xml:space="preserve"> </w:t>
+      </w:r>
+      <w:r>
+        <w:t xml:space="preserve">because it has a solid base in JavaScript and is completely asynchronous. </w:t>
+      </w:r>
+      <w:r>
+        <w:t xml:space="preserve">I prefer the method of scaling </w:t>
+      </w:r>
+      <w:r>
+        <w:t>outwards</w:t>
+      </w:r>
+      <w:r>
+        <w:t xml:space="preserve"> and not upwards.</w:t>
+      </w:r>
     </w:p>
     <w:p>
       <w:r>
         <w:t xml:space="preserve">SQLite3 </w:t>
       </w:r>
       <w:r>
-        <w:t xml:space="preserve">(sqlite 2018) </w:t>
+        <w:t>(</w:t>
+      </w:r>
+      <w:proofErr w:type="spellStart"/>
+      <w:r>
+        <w:t>sqlite</w:t>
+      </w:r>
+      <w:proofErr w:type="spellEnd"/>
+      <w:r>
+        <w:t xml:space="preserve"> 2018) </w:t>
       </w:r>
       <w:r>
         <w:t>–</w:t>
@@ -1063,6 +1055,18 @@
       </w:r>
       <w:r>
         <w:t xml:space="preserve"> normalised database which is connected using foreign keys.</w:t>
+      </w:r>
+      <w:r>
+        <w:t xml:space="preserve"> I chose to use SQLite (Relational) over and alternative such as Mongo (Document) or Neo4J (Graph) is because I am storing </w:t>
+      </w:r>
+      <w:r>
+        <w:t>well-structured</w:t>
+      </w:r>
+      <w:r>
+        <w:t xml:space="preserve"> data</w:t>
+      </w:r>
+      <w:r>
+        <w:t>.</w:t>
       </w:r>
     </w:p>
     <w:p>
@@ -1128,6 +1132,15 @@
       <w:r>
         <w:t>I have also implemented the use of scheme.org as can be seen in the Google data scraper.</w:t>
       </w:r>
+      <w:r>
+        <w:t xml:space="preserve"> This means that If I was to have my website indexed by Google there would be some data displayed about the website</w:t>
+      </w:r>
+      <w:r>
+        <w:t xml:space="preserve"> in the search engine</w:t>
+      </w:r>
+      <w:r>
+        <w:t>.</w:t>
+      </w:r>
     </w:p>
     <w:p>
       <w:r>
@@ -1173,18 +1186,28 @@
     </w:p>
     <w:p>
       <w:r>
+        <w:t>I was better of using HTML</w:t>
+      </w:r>
+      <w:r>
+        <w:t xml:space="preserve"> for the websites structure because it is more versatile. </w:t>
+      </w:r>
+      <w:r>
+        <w:t>This</w:t>
+      </w:r>
+      <w:r>
+        <w:t xml:space="preserve"> means that I can use many different technologies together instead of being tied to PHP for instance.</w:t>
+      </w:r>
+    </w:p>
+    <w:p>
+      <w:r>
         <w:t>CSS – Cascading Style Sheet is the way that we add style to HTML. This is the tool that I have used to give my website a ‘modern’ look.</w:t>
       </w:r>
       <w:r>
-        <w:t xml:space="preserve"> All the CSS that I used to style my website passes the W3 validator.</w:t>
-      </w:r>
-    </w:p>
-    <w:p>
-      <w:pPr>
-        <w:rPr>
-          <w:u w:val="single"/>
-        </w:rPr>
-      </w:pPr>
+        <w:t xml:space="preserve"> All the CSS that I used to style my </w:t>
+      </w:r>
+      <w:r>
+        <w:t>website passes the W3 validator</w:t>
+      </w:r>
       <w:r>
         <w:rPr>
           <w:noProof/>
@@ -1227,6 +1250,113 @@
       </w:r>
     </w:p>
     <w:p>
+      <w:r>
+        <w:t>As you can see in the screenshot</w:t>
+      </w:r>
+      <w:r>
+        <w:t>s</w:t>
+      </w:r>
+      <w:r>
+        <w:t xml:space="preserve"> below I am using some advanced CSS selectors in for my website which allow </w:t>
+      </w:r>
+      <w:r>
+        <w:t>fine-grained</w:t>
+      </w:r>
+      <w:r>
+        <w:t xml:space="preserve"> control over the styling of my website.</w:t>
+      </w:r>
+    </w:p>
+    <w:p>
+      <w:r>
+        <w:rPr>
+          <w:noProof/>
+        </w:rPr>
+        <w:drawing>
+          <wp:inline distT="0" distB="0" distL="0" distR="0" wp14:anchorId="3FBDC8A9" wp14:editId="7F8B1C59">
+            <wp:extent cx="2809875" cy="219075"/>
+            <wp:effectExtent l="0" t="0" r="9525" b="9525"/>
+            <wp:docPr id="7" name="Picture 7"/>
+            <wp:cNvGraphicFramePr>
+              <a:graphicFrameLocks xmlns:a="http://schemas.openxmlformats.org/drawingml/2006/main" noChangeAspect="1"/>
+            </wp:cNvGraphicFramePr>
+            <a:graphic xmlns:a="http://schemas.openxmlformats.org/drawingml/2006/main">
+              <a:graphicData uri="http://schemas.openxmlformats.org/drawingml/2006/picture">
+                <pic:pic xmlns:pic="http://schemas.openxmlformats.org/drawingml/2006/picture">
+                  <pic:nvPicPr>
+                    <pic:cNvPr id="1" name=""/>
+                    <pic:cNvPicPr/>
+                  </pic:nvPicPr>
+                  <pic:blipFill>
+                    <a:blip r:embed="rId13"/>
+                    <a:stretch>
+                      <a:fillRect/>
+                    </a:stretch>
+                  </pic:blipFill>
+                  <pic:spPr>
+                    <a:xfrm>
+                      <a:off x="0" y="0"/>
+                      <a:ext cx="2809875" cy="219075"/>
+                    </a:xfrm>
+                    <a:prstGeom prst="rect">
+                      <a:avLst/>
+                    </a:prstGeom>
+                  </pic:spPr>
+                </pic:pic>
+              </a:graphicData>
+            </a:graphic>
+          </wp:inline>
+        </w:drawing>
+      </w:r>
+      <w:r>
+        <w:rPr>
+          <w:noProof/>
+        </w:rPr>
+        <w:drawing>
+          <wp:inline distT="0" distB="0" distL="0" distR="0" wp14:anchorId="4F5A41B6" wp14:editId="381A4DAB">
+            <wp:extent cx="2838450" cy="219075"/>
+            <wp:effectExtent l="0" t="0" r="0" b="9525"/>
+            <wp:docPr id="8" name="Picture 8"/>
+            <wp:cNvGraphicFramePr>
+              <a:graphicFrameLocks xmlns:a="http://schemas.openxmlformats.org/drawingml/2006/main" noChangeAspect="1"/>
+            </wp:cNvGraphicFramePr>
+            <a:graphic xmlns:a="http://schemas.openxmlformats.org/drawingml/2006/main">
+              <a:graphicData uri="http://schemas.openxmlformats.org/drawingml/2006/picture">
+                <pic:pic xmlns:pic="http://schemas.openxmlformats.org/drawingml/2006/picture">
+                  <pic:nvPicPr>
+                    <pic:cNvPr id="1" name=""/>
+                    <pic:cNvPicPr/>
+                  </pic:nvPicPr>
+                  <pic:blipFill>
+                    <a:blip r:embed="rId14"/>
+                    <a:stretch>
+                      <a:fillRect/>
+                    </a:stretch>
+                  </pic:blipFill>
+                  <pic:spPr>
+                    <a:xfrm>
+                      <a:off x="0" y="0"/>
+                      <a:ext cx="2838450" cy="219075"/>
+                    </a:xfrm>
+                    <a:prstGeom prst="rect">
+                      <a:avLst/>
+                    </a:prstGeom>
+                  </pic:spPr>
+                </pic:pic>
+              </a:graphicData>
+            </a:graphic>
+          </wp:inline>
+        </w:drawing>
+      </w:r>
+    </w:p>
+    <w:p>
+      <w:r>
+        <w:t xml:space="preserve">I am also using a mixture of external and inline CSS which again </w:t>
+      </w:r>
+      <w:r>
+        <w:t>allows for finer control over the style of my website.</w:t>
+      </w:r>
+    </w:p>
+    <w:p>
       <w:pPr>
         <w:rPr>
           <w:u w:val="single"/>
@@ -1247,7 +1377,11 @@
     </w:p>
     <w:p>
       <w:r>
-        <w:t>While I was developing the website, I needed to keep concurrency in mind. This was because I would need to anticipate having more than one person using the website at a time. I would need to be able to keep track of the user’s files and make sure that when they download files they are getting the correct files which they are able to decrypt.</w:t>
+        <w:t xml:space="preserve">While I was developing the website, I needed to keep concurrency in mind. This was because I would need to anticipate having more than one person using the website at a time. I would need to be able to keep track of the user’s files and make sure that when they download files they are getting the </w:t>
+      </w:r>
+      <w:r>
+        <w:lastRenderedPageBreak/>
+        <w:t>correct files which they are able to decrypt.</w:t>
       </w:r>
       <w:r>
         <w:t xml:space="preserve"> I </w:t>
@@ -1256,7 +1390,23 @@
         <w:t xml:space="preserve">overcame </w:t>
       </w:r>
       <w:r>
-        <w:t>these issues with the use of a node module called uuid (uuid 2018)</w:t>
+        <w:t xml:space="preserve">these issues with the use of a node module called </w:t>
+      </w:r>
+      <w:proofErr w:type="spellStart"/>
+      <w:r>
+        <w:t>uuid</w:t>
+      </w:r>
+      <w:proofErr w:type="spellEnd"/>
+      <w:r>
+        <w:t xml:space="preserve"> (</w:t>
+      </w:r>
+      <w:proofErr w:type="spellStart"/>
+      <w:r>
+        <w:t>uuid</w:t>
+      </w:r>
+      <w:proofErr w:type="spellEnd"/>
+      <w:r>
+        <w:t xml:space="preserve"> 2018)</w:t>
       </w:r>
       <w:r>
         <w:t xml:space="preserve">. This module </w:t>
@@ -1265,7 +1415,6 @@
         <w:t xml:space="preserve">allowed me to create a unique identifier for each separate </w:t>
       </w:r>
       <w:r>
-        <w:lastRenderedPageBreak/>
         <w:t>transaction</w:t>
       </w:r>
       <w:r>
@@ -1286,7 +1435,13 @@
     </w:p>
     <w:p>
       <w:r>
-        <w:t>Storing password is one issue which I needed to overcome. In the end I use</w:t>
+        <w:t xml:space="preserve">Storing password is </w:t>
+      </w:r>
+      <w:r>
+        <w:t xml:space="preserve">another </w:t>
+      </w:r>
+      <w:r>
+        <w:t>issue which I needed to overcome. In the end I use</w:t>
       </w:r>
       <w:r>
         <w:t>d</w:t>
@@ -1294,32 +1449,39 @@
       <w:r>
         <w:t xml:space="preserve"> a NodeJS module called </w:t>
       </w:r>
+      <w:proofErr w:type="spellStart"/>
       <w:r>
         <w:t>bc</w:t>
       </w:r>
       <w:r>
-        <w:t xml:space="preserve">rypt </w:t>
-      </w:r>
-      <w:r>
-        <w:t>(bcrypt 2018)</w:t>
-      </w:r>
+        <w:t>rypt</w:t>
+      </w:r>
+      <w:proofErr w:type="spellEnd"/>
       <w:r>
         <w:t xml:space="preserve"> </w:t>
       </w:r>
       <w:r>
+        <w:t>(</w:t>
+      </w:r>
+      <w:proofErr w:type="spellStart"/>
+      <w:r>
+        <w:t>bcrypt</w:t>
+      </w:r>
+      <w:proofErr w:type="spellEnd"/>
+      <w:r>
+        <w:t xml:space="preserve"> 2018)</w:t>
+      </w:r>
+      <w:r>
+        <w:t xml:space="preserve"> </w:t>
+      </w:r>
+      <w:r>
         <w:t>which allowed me to hash passwords</w:t>
       </w:r>
       <w:r>
         <w:t xml:space="preserve">. I could then securely compare passwords to determine if the user should have access to the file download. </w:t>
       </w:r>
       <w:r>
-        <w:t xml:space="preserve">The database </w:t>
-      </w:r>
-      <w:r>
-        <w:t>NEVER</w:t>
-      </w:r>
-      <w:r>
-        <w:t xml:space="preserve"> contains any plain text passwords.</w:t>
+        <w:t>Plain text passwords are NEVER stored in the database.</w:t>
       </w:r>
     </w:p>
     <w:p>
@@ -1348,7 +1510,23 @@
         <w:t xml:space="preserve"> which </w:t>
       </w:r>
       <w:r>
-        <w:t>allows them access to the file. I used several different Node modules and self-written modules in conjunction to solve this issue. These modules were uuid (uuid 2018), node-schedule (node-schedule 2018)</w:t>
+        <w:t xml:space="preserve">allows them access to the file. I used several different Node modules and self-written modules in conjunction to solve this issue. These modules were </w:t>
+      </w:r>
+      <w:proofErr w:type="spellStart"/>
+      <w:r>
+        <w:t>uuid</w:t>
+      </w:r>
+      <w:proofErr w:type="spellEnd"/>
+      <w:r>
+        <w:t xml:space="preserve"> (</w:t>
+      </w:r>
+      <w:proofErr w:type="spellStart"/>
+      <w:r>
+        <w:t>uuid</w:t>
+      </w:r>
+      <w:proofErr w:type="spellEnd"/>
+      <w:r>
+        <w:t xml:space="preserve"> 2018), node-schedule (node-schedule 2018)</w:t>
       </w:r>
       <w:r>
         <w:t xml:space="preserve">, </w:t>
@@ -1366,13 +1544,7 @@
         <w:t xml:space="preserve"> and route-remover.</w:t>
       </w:r>
       <w:r>
-        <w:t xml:space="preserve"> These modules together allowed me to </w:t>
-      </w:r>
-      <w:r>
-        <w:t>effectively</w:t>
-      </w:r>
-      <w:r>
-        <w:t xml:space="preserve"> create dynamic download pages and add and remove Express routes.</w:t>
+        <w:t xml:space="preserve"> </w:t>
       </w:r>
     </w:p>
     <w:p>
@@ -1383,8 +1555,21 @@
           <w:numId w:val="2"/>
         </w:numPr>
       </w:pPr>
-      <w:r>
-        <w:t>uuid – The uuid module allowed me to create a unique id which used for the actual URL.</w:t>
+      <w:proofErr w:type="spellStart"/>
+      <w:r>
+        <w:t>uuid</w:t>
+      </w:r>
+      <w:proofErr w:type="spellEnd"/>
+      <w:r>
+        <w:t xml:space="preserve"> – The </w:t>
+      </w:r>
+      <w:proofErr w:type="spellStart"/>
+      <w:r>
+        <w:t>uuid</w:t>
+      </w:r>
+      <w:proofErr w:type="spellEnd"/>
+      <w:r>
+        <w:t xml:space="preserve"> module allowed me to create a unique id which used for the actual URL.</w:t>
       </w:r>
       <w:r>
         <w:t xml:space="preserve"> This </w:t>
@@ -1506,7 +1691,12 @@
         <w:t>and</w:t>
       </w:r>
       <w:r>
-        <w:t xml:space="preserve"> how to write it. The simplicity allows this allows the creation of </w:t>
+        <w:t xml:space="preserve"> how to write it. The simplicity allows </w:t>
+      </w:r>
+      <w:bookmarkStart w:id="0" w:name="_GoBack"/>
+      <w:bookmarkEnd w:id="0"/>
+      <w:r>
+        <w:t xml:space="preserve">the creation of </w:t>
       </w:r>
       <w:r>
         <w:t>powerful</w:t>
@@ -1531,11 +1721,29 @@
       <w:r>
         <w:t xml:space="preserve"> the </w:t>
       </w:r>
+      <w:proofErr w:type="spellStart"/>
       <w:r>
         <w:t>qrcode</w:t>
       </w:r>
-      <w:r>
-        <w:t xml:space="preserve"> for my share page I found a Node module called qrcode (qrcode 2018)</w:t>
+      <w:proofErr w:type="spellEnd"/>
+      <w:r>
+        <w:t xml:space="preserve"> for my share page I found a Node module called </w:t>
+      </w:r>
+      <w:proofErr w:type="spellStart"/>
+      <w:r>
+        <w:t>qrcode</w:t>
+      </w:r>
+      <w:proofErr w:type="spellEnd"/>
+      <w:r>
+        <w:t xml:space="preserve"> (</w:t>
+      </w:r>
+      <w:proofErr w:type="spellStart"/>
+      <w:r>
+        <w:t>qrcode</w:t>
+      </w:r>
+      <w:proofErr w:type="spellEnd"/>
+      <w:r>
+        <w:t xml:space="preserve"> 2018)</w:t>
       </w:r>
       <w:r>
         <w:t xml:space="preserve"> which allowed me to </w:t>
@@ -1546,14 +1754,24 @@
       <w:r>
         <w:t xml:space="preserve"> create a </w:t>
       </w:r>
+      <w:proofErr w:type="spellStart"/>
       <w:r>
         <w:t>qrcode</w:t>
       </w:r>
+      <w:proofErr w:type="spellEnd"/>
       <w:r>
         <w:t>.</w:t>
       </w:r>
       <w:r>
-        <w:t xml:space="preserve"> The qrcode was already base64 encoded. This allowed me to simply use es6-renderer to place it on my share page.</w:t>
+        <w:t xml:space="preserve"> The </w:t>
+      </w:r>
+      <w:proofErr w:type="spellStart"/>
+      <w:r>
+        <w:t>qrcode</w:t>
+      </w:r>
+      <w:proofErr w:type="spellEnd"/>
+      <w:r>
+        <w:t xml:space="preserve"> was already base64 encoded. This allowed me to simply use es6-renderer to place it on my share page.</w:t>
       </w:r>
     </w:p>
     <w:p>
@@ -1593,6 +1811,7 @@
         </w:numPr>
       </w:pPr>
       <w:r>
+        <w:lastRenderedPageBreak/>
         <w:t>Download limit – Instead of purging the files from the server the user could determine how many times they would like to allow the file to be accessed.</w:t>
       </w:r>
       <w:r>
@@ -1608,17 +1827,16 @@
         </w:numPr>
       </w:pPr>
       <w:r>
-        <w:lastRenderedPageBreak/>
         <w:t>If I had more time to work on the website I would like to give it full responsive web functionality. This would allow users on mobile devices to use the file sharing service.</w:t>
       </w:r>
       <w:r>
-        <w:t xml:space="preserve"> I have not added this currently as it would require a completely new design for mobile and tablet. (Please refer to </w:t>
-      </w:r>
-      <w:r>
-        <w:t>the m</w:t>
-      </w:r>
-      <w:r>
-        <w:t xml:space="preserve">ethodology section) </w:t>
+        <w:t xml:space="preserve"> I have not added this currently as it would require a completely new</w:t>
+      </w:r>
+      <w:r>
+        <w:t xml:space="preserve"> design for mobile and tablet.</w:t>
+      </w:r>
+      <w:r>
+        <w:t xml:space="preserve"> </w:t>
       </w:r>
     </w:p>
     <w:p>
@@ -1668,8 +1886,6 @@
       <w:r>
         <w:t xml:space="preserve"> is</w:t>
       </w:r>
-      <w:bookmarkStart w:id="0" w:name="_GoBack"/>
-      <w:bookmarkEnd w:id="0"/>
       <w:r>
         <w:t xml:space="preserve"> effective and does everything that I wanted it to do</w:t>
       </w:r>
@@ -1690,19 +1906,37 @@
         <w:t>NodeJS is a JavaScript runtime which is based on Google Chrome’s V8 JavaScript Engine.  [Online] Available at ‘</w:t>
       </w:r>
       <w:r>
-        <w:t>https://nodejs.org/en/</w:t>
+        <w:t>https://nodejs.org/</w:t>
+      </w:r>
+      <w:proofErr w:type="spellStart"/>
+      <w:r>
+        <w:t>en</w:t>
+      </w:r>
+      <w:proofErr w:type="spellEnd"/>
+      <w:r>
+        <w:t>/</w:t>
       </w:r>
       <w:r>
         <w:t>’.</w:t>
       </w:r>
     </w:p>
     <w:p>
-      <w:r>
-        <w:t>uuid [Online] Available at ‘</w:t>
-      </w:r>
-      <w:r>
-        <w:t>https://www.npmjs.com/package/uuid</w:t>
-      </w:r>
+      <w:proofErr w:type="spellStart"/>
+      <w:r>
+        <w:t>uuid</w:t>
+      </w:r>
+      <w:proofErr w:type="spellEnd"/>
+      <w:r>
+        <w:t xml:space="preserve"> [Online] Available at ‘</w:t>
+      </w:r>
+      <w:r>
+        <w:t>https://www.npmjs.com/package/</w:t>
+      </w:r>
+      <w:proofErr w:type="spellStart"/>
+      <w:r>
+        <w:t>uuid</w:t>
+      </w:r>
+      <w:proofErr w:type="spellEnd"/>
       <w:r>
         <w:t>’</w:t>
       </w:r>
@@ -1730,23 +1964,43 @@
       </w:r>
     </w:p>
     <w:p>
-      <w:r>
-        <w:t>bcrypt [Online] Available at ‘</w:t>
-      </w:r>
-      <w:r>
-        <w:t>https://www.npmjs.com/package/bcrypt</w:t>
-      </w:r>
+      <w:proofErr w:type="spellStart"/>
+      <w:r>
+        <w:t>bcrypt</w:t>
+      </w:r>
+      <w:proofErr w:type="spellEnd"/>
+      <w:r>
+        <w:t xml:space="preserve"> [Online] Available at ‘</w:t>
+      </w:r>
+      <w:r>
+        <w:t>https://www.npmjs.com/package/</w:t>
+      </w:r>
+      <w:proofErr w:type="spellStart"/>
+      <w:r>
+        <w:t>bcrypt</w:t>
+      </w:r>
+      <w:proofErr w:type="spellEnd"/>
       <w:r>
         <w:t>’</w:t>
       </w:r>
     </w:p>
     <w:p>
-      <w:r>
-        <w:t>qrcode [Online] Available at ‘</w:t>
-      </w:r>
-      <w:r>
-        <w:t>https://www.npmjs.com/package/qrcode</w:t>
-      </w:r>
+      <w:proofErr w:type="spellStart"/>
+      <w:r>
+        <w:t>qrcode</w:t>
+      </w:r>
+      <w:proofErr w:type="spellEnd"/>
+      <w:r>
+        <w:t xml:space="preserve"> [Online] Available at ‘</w:t>
+      </w:r>
+      <w:r>
+        <w:t>https://www.npmjs.com/package/</w:t>
+      </w:r>
+      <w:proofErr w:type="spellStart"/>
+      <w:r>
+        <w:t>qrcode</w:t>
+      </w:r>
+      <w:proofErr w:type="spellEnd"/>
       <w:r>
         <w:t>’</w:t>
       </w:r>
@@ -1773,8 +2027,30 @@
         <w:t>’</w:t>
       </w:r>
     </w:p>
+    <w:p>
+      <w:r>
+        <w:t>Flask [Online] Available at ‘</w:t>
+      </w:r>
+      <w:r>
+        <w:t>http://flask.pocoo.org/</w:t>
+      </w:r>
+      <w:r>
+        <w:t>’</w:t>
+      </w:r>
+    </w:p>
+    <w:p>
+      <w:r>
+        <w:t>Django [Online] Available at ‘</w:t>
+      </w:r>
+      <w:r>
+        <w:t>https://www.djangoproject.com/</w:t>
+      </w:r>
+      <w:r>
+        <w:t>’</w:t>
+      </w:r>
+    </w:p>
     <w:sectPr>
-      <w:footerReference w:type="default" r:id="rId13"/>
+      <w:footerReference w:type="default" r:id="rId15"/>
       <w:pgSz w:w="11906" w:h="16838"/>
       <w:pgMar w:top="1440" w:right="1440" w:bottom="1440" w:left="1440" w:header="708" w:footer="708" w:gutter="0"/>
       <w:pgNumType w:start="0"/>
@@ -1834,7 +2110,6 @@
           <w:docPartUnique/>
         </w:docPartObj>
       </w:sdtPr>
-      <w:sdtEndPr/>
       <w:sdtContent>
         <w:r>
           <w:t xml:space="preserve">Page | </w:t>
@@ -1852,7 +2127,7 @@
           <w:rPr>
             <w:noProof/>
           </w:rPr>
-          <w:t>4</w:t>
+          <w:t>2</w:t>
         </w:r>
         <w:r>
           <w:rPr>

</xml_diff>

<commit_message>
Updated report to match Email info in the README
</commit_message>
<xml_diff>
--- a/report.docx
+++ b/report.docx
@@ -759,6 +759,11 @@
       <w:r>
         <w:t xml:space="preserve"> who works for Infineon (Infineon 2018))</w:t>
       </w:r>
+      <w:r>
+        <w:t>. To test that this feature works please follow the instructions in the ‘README.md’ in my GitHub repository. A working example is also displayed in my screen cast.</w:t>
+      </w:r>
+      <w:bookmarkStart w:id="0" w:name="_GoBack"/>
+      <w:bookmarkEnd w:id="0"/>
     </w:p>
     <w:p>
       <w:pPr>
@@ -958,6 +963,7 @@
     </w:p>
     <w:p>
       <w:r>
+        <w:lastRenderedPageBreak/>
         <w:t xml:space="preserve">Express </w:t>
       </w:r>
       <w:r>
@@ -988,11 +994,7 @@
         <w:t xml:space="preserve"> and Django</w:t>
       </w:r>
       <w:r>
-        <w:t xml:space="preserve"> </w:t>
-      </w:r>
-      <w:r>
-        <w:lastRenderedPageBreak/>
-        <w:t>(Django 2018)</w:t>
+        <w:t xml:space="preserve"> (Django 2018)</w:t>
       </w:r>
       <w:r>
         <w:t xml:space="preserve"> </w:t>
@@ -1176,8 +1178,6 @@
       <w:r>
         <w:t>example</w:t>
       </w:r>
-      <w:bookmarkStart w:id="0" w:name="_GoBack"/>
-      <w:bookmarkEnd w:id="0"/>
       <w:r>
         <w:t>.</w:t>
       </w:r>
@@ -1361,6 +1361,7 @@
     </w:p>
     <w:p>
       <w:r>
+        <w:lastRenderedPageBreak/>
         <w:t>While I was developing the website, I needed to keep concurrency in mind. This was because I would need to anticipate having more than one person using the website at a time. I would need to be able to keep track of the user’s files and make sure that when they download files they are getting the correct files which they are able to decrypt.</w:t>
       </w:r>
       <w:r>
@@ -1370,11 +1371,7 @@
         <w:t xml:space="preserve">overcame </w:t>
       </w:r>
       <w:r>
-        <w:t xml:space="preserve">these issues with the use of a node module </w:t>
-      </w:r>
-      <w:r>
-        <w:lastRenderedPageBreak/>
-        <w:t>called uuid (uuid 2018)</w:t>
+        <w:t>these issues with the use of a node module called uuid (uuid 2018)</w:t>
       </w:r>
       <w:r>
         <w:t xml:space="preserve">. This module </w:t>
@@ -1689,6 +1686,7 @@
         </w:numPr>
       </w:pPr>
       <w:r>
+        <w:lastRenderedPageBreak/>
         <w:t>Time limit – The user could decide how long they want files to remain of the host server at the time of upload.</w:t>
       </w:r>
       <w:r>
@@ -1719,7 +1717,6 @@
         </w:numPr>
       </w:pPr>
       <w:r>
-        <w:lastRenderedPageBreak/>
         <w:t>If I had more time to work on the website I would like to give it full responsive web functionality. This would allow users on mobile devices to use the file sharing service.</w:t>
       </w:r>
       <w:r>
@@ -1995,7 +1992,7 @@
           <w:rPr>
             <w:noProof/>
           </w:rPr>
-          <w:t>3</w:t>
+          <w:t>2</w:t>
         </w:r>
         <w:r>
           <w:rPr>

</xml_diff>